<commit_message>
Part of the iteration plan #3
</commit_message>
<xml_diff>
--- a/Plano iteração 3.docx
+++ b/Plano iteração 3.docx
@@ -5,30 +5,52 @@
     <w:p>
       <w:pPr>
         <w:pStyle w:val="Ttulo"/>
-      </w:pPr>
-      <w:proofErr w:type="spellStart"/>
+        <w:rPr>
+          <w:lang w:val="pt-BR"/>
+        </w:rPr>
+      </w:pPr>
       <w:r>
-        <w:t>Claquete</w:t>
-      </w:r>
-      <w:proofErr w:type="spellEnd"/>
-    </w:p>
-    <w:p>
-      <w:pPr>
-        <w:pStyle w:val="Ttulo"/>
-      </w:pPr>
-      <w:r>
-        <w:t xml:space="preserve">Plano de </w:t>
+        <w:rPr>
+          <w:lang w:val="pt-BR"/>
+        </w:rPr>
+        <w:t xml:space="preserve">Os </w:t>
       </w:r>
       <w:proofErr w:type="spellStart"/>
       <w:r>
-        <w:t>Iteração</w:t>
+        <w:rPr>
+          <w:lang w:val="pt-BR"/>
+        </w:rPr>
+        <w:t>Filmeiros</w:t>
       </w:r>
       <w:proofErr w:type="spellEnd"/>
+      <w:r>
+        <w:rPr>
+          <w:lang w:val="pt-BR"/>
+        </w:rPr>
+        <w:t xml:space="preserve"> </w:t>
+      </w:r>
     </w:p>
     <w:p>
       <w:pPr>
         <w:pStyle w:val="Ttulo"/>
+        <w:rPr>
+          <w:lang w:val="pt-BR"/>
+        </w:rPr>
+      </w:pPr>
+      <w:r>
+        <w:rPr>
+          <w:lang w:val="pt-BR"/>
+        </w:rPr>
+        <w:t>Plano de Iteração</w:t>
+      </w:r>
+    </w:p>
+    <w:p>
+      <w:pPr>
+        <w:pStyle w:val="Ttulo"/>
         <w:jc w:val="left"/>
+        <w:rPr>
+          <w:lang w:val="pt-BR"/>
+        </w:rPr>
       </w:pPr>
     </w:p>
     <w:p>
@@ -281,13 +303,7 @@
           <w:tcPr>
             <w:tcW w:w="1872" w:type="dxa"/>
           </w:tcPr>
-          <w:p>
-            <w:pPr>
-              <w:rPr>
-                <w:lang w:val="pt-BR"/>
-              </w:rPr>
-            </w:pPr>
-          </w:p>
+          <w:p/>
         </w:tc>
       </w:tr>
       <w:tr>
@@ -296,16 +312,90 @@
             <w:tcW w:w="4608" w:type="dxa"/>
           </w:tcPr>
           <w:p>
+            <w:proofErr w:type="spellStart"/>
+            <w:r>
+              <w:t>Definição</w:t>
+            </w:r>
+            <w:proofErr w:type="spellEnd"/>
+            <w:r>
+              <w:t xml:space="preserve"> da </w:t>
+            </w:r>
+            <w:proofErr w:type="spellStart"/>
+            <w:r>
+              <w:t>arquitetura</w:t>
+            </w:r>
+            <w:proofErr w:type="spellEnd"/>
+          </w:p>
+        </w:tc>
+        <w:tc>
+          <w:tcPr>
+            <w:tcW w:w="1872" w:type="dxa"/>
+          </w:tcPr>
+          <w:p>
             <w:pPr>
               <w:rPr>
                 <w:lang w:val="pt-BR"/>
               </w:rPr>
             </w:pPr>
-            <w:r>
+          </w:p>
+        </w:tc>
+      </w:tr>
+      <w:tr>
+        <w:tc>
+          <w:tcPr>
+            <w:tcW w:w="4608" w:type="dxa"/>
+          </w:tcPr>
+          <w:p>
+            <w:pPr>
               <w:rPr>
                 <w:lang w:val="pt-BR"/>
               </w:rPr>
-              <w:t>Elaboração dos módulos de testes</w:t>
+            </w:pPr>
+            <w:proofErr w:type="gramStart"/>
+            <w:r>
+              <w:rPr>
+                <w:lang w:val="pt-BR"/>
+              </w:rPr>
+              <w:t>Implementação</w:t>
+            </w:r>
+            <w:proofErr w:type="gramEnd"/>
+            <w:r>
+              <w:rPr>
+                <w:lang w:val="pt-BR"/>
+              </w:rPr>
+              <w:t xml:space="preserve"> de 50% dos requisites priorizados</w:t>
+            </w:r>
+          </w:p>
+        </w:tc>
+        <w:tc>
+          <w:tcPr>
+            <w:tcW w:w="1872" w:type="dxa"/>
+          </w:tcPr>
+          <w:p>
+            <w:pPr>
+              <w:rPr>
+                <w:lang w:val="pt-BR"/>
+              </w:rPr>
+            </w:pPr>
+          </w:p>
+        </w:tc>
+      </w:tr>
+      <w:tr>
+        <w:tc>
+          <w:tcPr>
+            <w:tcW w:w="4608" w:type="dxa"/>
+          </w:tcPr>
+          <w:p>
+            <w:pPr>
+              <w:rPr>
+                <w:lang w:val="pt-BR"/>
+              </w:rPr>
+            </w:pPr>
+            <w:r>
+              <w:rPr>
+                <w:lang w:val="pt-BR"/>
+              </w:rPr>
+              <w:t>Testes dos requisitos priorizados</w:t>
             </w:r>
           </w:p>
         </w:tc>
@@ -387,119 +477,18 @@
     </w:p>
     <w:p>
       <w:pPr>
-        <w:pStyle w:val="InfoBlue"/>
-        <w:rPr>
-          <w:vanish w:val="0"/>
-        </w:rPr>
-      </w:pPr>
-      <w:r>
-        <w:rPr>
-          <w:vanish w:val="0"/>
-        </w:rPr>
-        <w:t>[</w:t>
-      </w:r>
-      <w:r>
-        <w:rPr>
-          <w:vanish w:val="0"/>
-        </w:rPr>
-        <w:t>List the k</w:t>
-      </w:r>
-      <w:r>
-        <w:rPr>
-          <w:vanish w:val="0"/>
-        </w:rPr>
-        <w:t>ey o</w:t>
-      </w:r>
-      <w:r>
-        <w:rPr>
-          <w:vanish w:val="0"/>
-        </w:rPr>
-        <w:t>bjectives</w:t>
-      </w:r>
-      <w:r>
-        <w:rPr>
-          <w:vanish w:val="0"/>
-        </w:rPr>
-        <w:t xml:space="preserve"> for the iteration</w:t>
-      </w:r>
-      <w:r>
-        <w:rPr>
-          <w:vanish w:val="0"/>
-        </w:rPr>
-        <w:t>,</w:t>
-      </w:r>
-      <w:r>
-        <w:rPr>
-          <w:vanish w:val="0"/>
-        </w:rPr>
-        <w:t xml:space="preserve"> </w:t>
-      </w:r>
-      <w:r>
-        <w:rPr>
-          <w:vanish w:val="0"/>
-        </w:rPr>
-        <w:t>typically one to five. E</w:t>
-      </w:r>
-      <w:r>
-        <w:rPr>
-          <w:vanish w:val="0"/>
-        </w:rPr>
-        <w:t xml:space="preserve">xamples </w:t>
-      </w:r>
-      <w:r>
-        <w:rPr>
-          <w:vanish w:val="0"/>
-        </w:rPr>
-        <w:t>follow</w:t>
-      </w:r>
-      <w:r>
-        <w:rPr>
-          <w:vanish w:val="0"/>
-        </w:rPr>
-        <w:t>.</w:t>
-      </w:r>
-      <w:r>
-        <w:rPr>
-          <w:vanish w:val="0"/>
-        </w:rPr>
-        <w:t>]</w:t>
-      </w:r>
-    </w:p>
-    <w:p>
-      <w:pPr>
         <w:pStyle w:val="Corpodetexto"/>
         <w:numPr>
           <w:ilvl w:val="0"/>
           <w:numId w:val="28"/>
         </w:numPr>
         <w:ind w:left="360" w:firstLine="0"/>
-        <w:rPr>
-          <w:color w:val="0000FF"/>
-        </w:rPr>
       </w:pPr>
       <w:r>
         <w:rPr>
-          <w:color w:val="0000FF"/>
+          <w:lang w:val="pt-BR"/>
         </w:rPr>
-        <w:t xml:space="preserve">Address usability issues raised by </w:t>
-      </w:r>
-      <w:r>
-        <w:rPr>
-          <w:color w:val="0000FF"/>
-        </w:rPr>
-        <w:t>D</w:t>
-      </w:r>
-      <w:r>
-        <w:rPr>
-          <w:color w:val="0000FF"/>
-        </w:rPr>
-        <w:t>epartment X</w:t>
-      </w:r>
-      <w:r>
-        <w:rPr>
-          <w:color w:val="0000FF"/>
-        </w:rPr>
-        <w:t>.</w:t>
+        <w:t>Definição da arquitetura</w:t>
       </w:r>
     </w:p>
     <w:p>
@@ -510,46 +499,29 @@
           <w:numId w:val="28"/>
         </w:numPr>
         <w:ind w:left="360" w:firstLine="0"/>
-        <w:rPr>
-          <w:color w:val="0000FF"/>
-        </w:rPr>
-      </w:pPr>
+      </w:pPr>
+      <w:proofErr w:type="gramStart"/>
       <w:r>
         <w:rPr>
-          <w:color w:val="0000FF"/>
+          <w:lang w:val="pt-BR"/>
         </w:rPr>
-        <w:t xml:space="preserve">Deliver key scenarios </w:t>
+        <w:t>Implementação</w:t>
       </w:r>
+      <w:proofErr w:type="gramEnd"/>
       <w:r>
         <w:rPr>
-          <w:color w:val="0000FF"/>
+          <w:lang w:val="pt-BR"/>
         </w:rPr>
-        <w:t xml:space="preserve">that </w:t>
+        <w:t xml:space="preserve"> de 50% dos requisitos </w:t>
       </w:r>
+      <w:proofErr w:type="spellStart"/>
       <w:r>
         <w:rPr>
-          <w:color w:val="0000FF"/>
+          <w:lang w:val="pt-BR"/>
         </w:rPr>
-        <w:t>showcas</w:t>
+        <w:t>primeirsados</w:t>
       </w:r>
-      <w:r>
-        <w:rPr>
-          <w:color w:val="0000FF"/>
-        </w:rPr>
-        <w:t>e</w:t>
-      </w:r>
-      <w:r>
-        <w:rPr>
-          <w:color w:val="0000FF"/>
-        </w:rPr>
-        <w:t xml:space="preserve"> meaningful integration with System Y</w:t>
-      </w:r>
-      <w:r>
-        <w:rPr>
-          <w:color w:val="0000FF"/>
-        </w:rPr>
-        <w:t>.</w:t>
-      </w:r>
+      <w:proofErr w:type="spellEnd"/>
     </w:p>
     <w:p>
       <w:pPr>
@@ -559,31 +531,24 @@
           <w:numId w:val="28"/>
         </w:numPr>
         <w:ind w:left="360" w:firstLine="0"/>
-        <w:rPr>
-          <w:color w:val="0000FF"/>
-        </w:rPr>
       </w:pPr>
       <w:r>
         <w:rPr>
-          <w:color w:val="0000FF"/>
+          <w:lang w:val="pt-BR"/>
         </w:rPr>
-        <w:t xml:space="preserve">Present </w:t>
+        <w:t xml:space="preserve">Teste dos requisitos </w:t>
       </w:r>
+      <w:proofErr w:type="gramStart"/>
       <w:r>
         <w:rPr>
-          <w:color w:val="0000FF"/>
+          <w:lang w:val="pt-BR"/>
         </w:rPr>
-        <w:t xml:space="preserve">a technical </w:t>
+        <w:t>implementados</w:t>
       </w:r>
+      <w:proofErr w:type="gramEnd"/>
       <w:r>
         <w:rPr>
-          <w:color w:val="0000FF"/>
-        </w:rPr>
-        <w:t>demonstration (demo)</w:t>
-      </w:r>
-      <w:r>
-        <w:rPr>
-          <w:color w:val="0000FF"/>
+          <w:lang w:val="pt-BR"/>
         </w:rPr>
         <w:t>.</w:t>
       </w:r>
@@ -603,247 +568,6 @@
       </w:r>
       <w:r>
         <w:t>ssignments</w:t>
-      </w:r>
-    </w:p>
-    <w:p>
-      <w:pPr>
-        <w:pStyle w:val="InfoBlue"/>
-        <w:rPr>
-          <w:vanish w:val="0"/>
-        </w:rPr>
-      </w:pPr>
-      <w:r>
-        <w:rPr>
-          <w:vanish w:val="0"/>
-        </w:rPr>
-        <w:t>[This section should reference</w:t>
-      </w:r>
-      <w:r>
-        <w:rPr>
-          <w:vanish w:val="0"/>
-        </w:rPr>
-        <w:t xml:space="preserve"> </w:t>
-      </w:r>
-      <w:r>
-        <w:rPr>
-          <w:b/>
-          <w:bCs/>
-          <w:vanish w:val="0"/>
-        </w:rPr>
-        <w:t>either</w:t>
-      </w:r>
-      <w:r>
-        <w:rPr>
-          <w:vanish w:val="0"/>
-        </w:rPr>
-        <w:t xml:space="preserve"> the Work Items List</w:t>
-      </w:r>
-      <w:r>
-        <w:rPr>
-          <w:vanish w:val="0"/>
-        </w:rPr>
-        <w:t>,</w:t>
-      </w:r>
-      <w:r>
-        <w:rPr>
-          <w:vanish w:val="0"/>
-        </w:rPr>
-        <w:t xml:space="preserve"> w</w:t>
-      </w:r>
-      <w:bookmarkStart w:id="1" w:name="_GoBack"/>
-      <w:bookmarkEnd w:id="1"/>
-      <w:r>
-        <w:rPr>
-          <w:vanish w:val="0"/>
-        </w:rPr>
-        <w:t xml:space="preserve">hich provides information about what </w:t>
-      </w:r>
-      <w:r>
-        <w:rPr>
-          <w:vanish w:val="0"/>
-        </w:rPr>
-        <w:t>Work Item</w:t>
-      </w:r>
-      <w:r>
-        <w:rPr>
-          <w:vanish w:val="0"/>
-        </w:rPr>
-        <w:t xml:space="preserve">s are to be addressed in which iteration by whom, </w:t>
-      </w:r>
-      <w:r>
-        <w:rPr>
-          <w:b/>
-          <w:bCs/>
-          <w:vanish w:val="0"/>
-        </w:rPr>
-        <w:t>or</w:t>
-      </w:r>
-      <w:r>
-        <w:rPr>
-          <w:vanish w:val="0"/>
-        </w:rPr>
-        <w:t xml:space="preserve"> specifically call out the Work </w:t>
-      </w:r>
-      <w:r>
-        <w:rPr>
-          <w:vanish w:val="0"/>
-        </w:rPr>
-        <w:t>I</w:t>
-      </w:r>
-      <w:r>
-        <w:rPr>
-          <w:vanish w:val="0"/>
-        </w:rPr>
-        <w:t>tems Lists to</w:t>
-      </w:r>
-      <w:r>
-        <w:rPr>
-          <w:vanish w:val="0"/>
-        </w:rPr>
-        <w:t xml:space="preserve"> a</w:t>
-      </w:r>
-      <w:r>
-        <w:rPr>
-          <w:vanish w:val="0"/>
-        </w:rPr>
-        <w:t xml:space="preserve">ddress in this iteration. The preferred solution depends on whether or not it is trivial for team members to find the subset of all </w:t>
-      </w:r>
-      <w:r>
-        <w:rPr>
-          <w:vanish w:val="0"/>
-        </w:rPr>
-        <w:t>Work Item</w:t>
-      </w:r>
-      <w:r>
-        <w:rPr>
-          <w:vanish w:val="0"/>
-        </w:rPr>
-        <w:t xml:space="preserve">s that are assigned to the iteration </w:t>
-      </w:r>
-      <w:r>
-        <w:rPr>
-          <w:vanish w:val="0"/>
-        </w:rPr>
-        <w:t xml:space="preserve">by </w:t>
-      </w:r>
-      <w:r>
-        <w:rPr>
-          <w:vanish w:val="0"/>
-        </w:rPr>
-        <w:t xml:space="preserve">using </w:t>
-      </w:r>
-      <w:r>
-        <w:rPr>
-          <w:vanish w:val="0"/>
-        </w:rPr>
-        <w:t xml:space="preserve">search methods, rather </w:t>
-      </w:r>
-      <w:r>
-        <w:rPr>
-          <w:vanish w:val="0"/>
-        </w:rPr>
-        <w:t xml:space="preserve">than the </w:t>
-      </w:r>
-      <w:r>
-        <w:rPr>
-          <w:vanish w:val="0"/>
-        </w:rPr>
-        <w:t>I</w:t>
-      </w:r>
-      <w:r>
-        <w:rPr>
-          <w:vanish w:val="0"/>
-        </w:rPr>
-        <w:t xml:space="preserve">teration </w:t>
-      </w:r>
-      <w:r>
-        <w:rPr>
-          <w:vanish w:val="0"/>
-        </w:rPr>
-        <w:t>P</w:t>
-      </w:r>
-      <w:r>
-        <w:rPr>
-          <w:vanish w:val="0"/>
-        </w:rPr>
-        <w:t>lan</w:t>
-      </w:r>
-      <w:r>
-        <w:rPr>
-          <w:vanish w:val="0"/>
-        </w:rPr>
-        <w:t>.</w:t>
-      </w:r>
-      <w:r>
-        <w:rPr>
-          <w:vanish w:val="0"/>
-        </w:rPr>
-        <w:t>]</w:t>
-      </w:r>
-    </w:p>
-    <w:p>
-      <w:pPr>
-        <w:pStyle w:val="Corpodetexto"/>
-        <w:ind w:left="360"/>
-      </w:pPr>
-      <w:r>
-        <w:t xml:space="preserve">Please see </w:t>
-      </w:r>
-      <w:r>
-        <w:t xml:space="preserve">the </w:t>
-      </w:r>
-      <w:r>
-        <w:t xml:space="preserve">Work Items List for </w:t>
-      </w:r>
-      <w:r>
-        <w:t>W</w:t>
-      </w:r>
-      <w:r>
-        <w:t xml:space="preserve">ork </w:t>
-      </w:r>
-      <w:r>
-        <w:t>I</w:t>
-      </w:r>
-      <w:r>
-        <w:t>tems to be addressed in this iteration.</w:t>
-      </w:r>
-    </w:p>
-    <w:p>
-      <w:pPr>
-        <w:pStyle w:val="Corpodetexto"/>
-        <w:ind w:left="360"/>
-      </w:pPr>
-      <w:proofErr w:type="gramStart"/>
-      <w:r>
-        <w:t>or</w:t>
-      </w:r>
-      <w:proofErr w:type="gramEnd"/>
-    </w:p>
-    <w:p>
-      <w:pPr>
-        <w:pStyle w:val="Corpodetexto"/>
-        <w:ind w:left="360"/>
-      </w:pPr>
-      <w:r>
-        <w:t xml:space="preserve">The following </w:t>
-      </w:r>
-      <w:r>
-        <w:t>W</w:t>
-      </w:r>
-      <w:r>
-        <w:t xml:space="preserve">ork </w:t>
-      </w:r>
-      <w:r>
-        <w:t>I</w:t>
-      </w:r>
-      <w:r>
-        <w:t xml:space="preserve">tems </w:t>
-      </w:r>
-      <w:r>
-        <w:t>will b</w:t>
-      </w:r>
-      <w:r>
-        <w:t>e addressed in this iteration:</w:t>
       </w:r>
     </w:p>
     <w:tbl>
@@ -1309,6 +1033,31 @@
                 <w:lang w:eastAsia="ja-JP"/>
               </w:rPr>
             </w:pPr>
+            <w:proofErr w:type="spellStart"/>
+            <w:r>
+              <w:rPr>
+                <w:rFonts w:ascii="Arial" w:hAnsi="Arial" w:cs="Arial"/>
+                <w:lang w:eastAsia="ja-JP"/>
+              </w:rPr>
+              <w:t>Definir</w:t>
+            </w:r>
+            <w:proofErr w:type="spellEnd"/>
+            <w:r>
+              <w:rPr>
+                <w:rFonts w:ascii="Arial" w:hAnsi="Arial" w:cs="Arial"/>
+                <w:lang w:eastAsia="ja-JP"/>
+              </w:rPr>
+              <w:t xml:space="preserve"> </w:t>
+            </w:r>
+            <w:proofErr w:type="spellStart"/>
+            <w:r>
+              <w:rPr>
+                <w:rFonts w:ascii="Arial" w:hAnsi="Arial" w:cs="Arial"/>
+                <w:lang w:eastAsia="ja-JP"/>
+              </w:rPr>
+              <w:t>Arquitetura</w:t>
+            </w:r>
+            <w:proofErr w:type="spellEnd"/>
           </w:p>
         </w:tc>
         <w:tc>
@@ -1327,6 +1076,13 @@
                 <w:lang w:eastAsia="ja-JP"/>
               </w:rPr>
             </w:pPr>
+            <w:r>
+              <w:rPr>
+                <w:rFonts w:ascii="Arial" w:hAnsi="Arial" w:cs="Arial"/>
+                <w:lang w:eastAsia="ja-JP"/>
+              </w:rPr>
+              <w:t>Alta</w:t>
+            </w:r>
           </w:p>
         </w:tc>
         <w:tc>
@@ -1363,6 +1119,22 @@
                 <w:lang w:eastAsia="ja-JP"/>
               </w:rPr>
             </w:pPr>
+            <w:r>
+              <w:rPr>
+                <w:rFonts w:ascii="Arial" w:hAnsi="Arial" w:cs="Arial"/>
+                <w:lang w:eastAsia="ja-JP"/>
+              </w:rPr>
+              <w:t xml:space="preserve">A </w:t>
+            </w:r>
+            <w:proofErr w:type="spellStart"/>
+            <w:r>
+              <w:rPr>
+                <w:rFonts w:ascii="Arial" w:hAnsi="Arial" w:cs="Arial"/>
+                <w:lang w:eastAsia="ja-JP"/>
+              </w:rPr>
+              <w:t>fazer</w:t>
+            </w:r>
+            <w:proofErr w:type="spellEnd"/>
           </w:p>
         </w:tc>
         <w:tc>
@@ -1399,6 +1171,13 @@
                 <w:lang w:eastAsia="ja-JP"/>
               </w:rPr>
             </w:pPr>
+            <w:r>
+              <w:rPr>
+                <w:rFonts w:ascii="Arial" w:hAnsi="Arial" w:cs="Arial"/>
+                <w:lang w:eastAsia="ja-JP"/>
+              </w:rPr>
+              <w:t>2</w:t>
+            </w:r>
           </w:p>
         </w:tc>
         <w:tc>
@@ -1417,6 +1196,13 @@
                 <w:lang w:eastAsia="ja-JP"/>
               </w:rPr>
             </w:pPr>
+            <w:r>
+              <w:rPr>
+                <w:rFonts w:ascii="Arial" w:hAnsi="Arial" w:cs="Arial"/>
+                <w:lang w:eastAsia="ja-JP"/>
+              </w:rPr>
+              <w:t>Pedro, Rubens</w:t>
+            </w:r>
           </w:p>
         </w:tc>
         <w:tc>
@@ -1435,6 +1221,13 @@
                 <w:lang w:eastAsia="ja-JP"/>
               </w:rPr>
             </w:pPr>
+            <w:r>
+              <w:rPr>
+                <w:rFonts w:ascii="Arial" w:hAnsi="Arial" w:cs="Arial"/>
+                <w:lang w:eastAsia="ja-JP"/>
+              </w:rPr>
+              <w:t>0h</w:t>
+            </w:r>
           </w:p>
         </w:tc>
         <w:tc>
@@ -1453,6 +1246,13 @@
                 <w:lang w:eastAsia="ja-JP"/>
               </w:rPr>
             </w:pPr>
+            <w:r>
+              <w:rPr>
+                <w:rFonts w:ascii="Arial" w:hAnsi="Arial" w:cs="Arial"/>
+                <w:lang w:eastAsia="ja-JP"/>
+              </w:rPr>
+              <w:t>4h</w:t>
+            </w:r>
           </w:p>
         </w:tc>
       </w:tr>
@@ -1476,6 +1276,31 @@
                 <w:lang w:eastAsia="ja-JP"/>
               </w:rPr>
             </w:pPr>
+            <w:proofErr w:type="spellStart"/>
+            <w:r>
+              <w:rPr>
+                <w:rFonts w:ascii="Arial" w:hAnsi="Arial" w:cs="Arial"/>
+                <w:lang w:eastAsia="ja-JP"/>
+              </w:rPr>
+              <w:t>Implementar</w:t>
+            </w:r>
+            <w:proofErr w:type="spellEnd"/>
+            <w:r>
+              <w:rPr>
+                <w:rFonts w:ascii="Arial" w:hAnsi="Arial" w:cs="Arial"/>
+                <w:lang w:eastAsia="ja-JP"/>
+              </w:rPr>
+              <w:t xml:space="preserve"> </w:t>
+            </w:r>
+            <w:proofErr w:type="spellStart"/>
+            <w:r>
+              <w:rPr>
+                <w:rFonts w:ascii="Arial" w:hAnsi="Arial" w:cs="Arial"/>
+                <w:lang w:eastAsia="ja-JP"/>
+              </w:rPr>
+              <w:t>requisitos</w:t>
+            </w:r>
+            <w:proofErr w:type="spellEnd"/>
           </w:p>
         </w:tc>
         <w:tc>
@@ -1494,6 +1319,13 @@
                 <w:lang w:eastAsia="ja-JP"/>
               </w:rPr>
             </w:pPr>
+            <w:r>
+              <w:rPr>
+                <w:rFonts w:ascii="Arial" w:hAnsi="Arial" w:cs="Arial"/>
+                <w:lang w:eastAsia="ja-JP"/>
+              </w:rPr>
+              <w:t>Alta</w:t>
+            </w:r>
           </w:p>
         </w:tc>
         <w:tc>
@@ -1530,6 +1362,22 @@
                 <w:lang w:eastAsia="ja-JP"/>
               </w:rPr>
             </w:pPr>
+            <w:r>
+              <w:rPr>
+                <w:rFonts w:ascii="Arial" w:hAnsi="Arial" w:cs="Arial"/>
+                <w:lang w:eastAsia="ja-JP"/>
+              </w:rPr>
+              <w:t xml:space="preserve">A </w:t>
+            </w:r>
+            <w:proofErr w:type="spellStart"/>
+            <w:r>
+              <w:rPr>
+                <w:rFonts w:ascii="Arial" w:hAnsi="Arial" w:cs="Arial"/>
+                <w:lang w:eastAsia="ja-JP"/>
+              </w:rPr>
+              <w:t>fazer</w:t>
+            </w:r>
+            <w:proofErr w:type="spellEnd"/>
           </w:p>
         </w:tc>
         <w:tc>
@@ -1566,6 +1414,13 @@
                 <w:lang w:eastAsia="ja-JP"/>
               </w:rPr>
             </w:pPr>
+            <w:r>
+              <w:rPr>
+                <w:rFonts w:ascii="Arial" w:hAnsi="Arial" w:cs="Arial"/>
+                <w:lang w:eastAsia="ja-JP"/>
+              </w:rPr>
+              <w:t>2</w:t>
+            </w:r>
           </w:p>
         </w:tc>
         <w:tc>
@@ -1584,6 +1439,15 @@
                 <w:lang w:eastAsia="ja-JP"/>
               </w:rPr>
             </w:pPr>
+            <w:proofErr w:type="spellStart"/>
+            <w:r>
+              <w:rPr>
+                <w:rFonts w:ascii="Arial" w:hAnsi="Arial" w:cs="Arial"/>
+                <w:lang w:eastAsia="ja-JP"/>
+              </w:rPr>
+              <w:t>Todos</w:t>
+            </w:r>
+            <w:proofErr w:type="spellEnd"/>
           </w:p>
         </w:tc>
         <w:tc>
@@ -1602,6 +1466,13 @@
                 <w:lang w:eastAsia="ja-JP"/>
               </w:rPr>
             </w:pPr>
+            <w:r>
+              <w:rPr>
+                <w:rFonts w:ascii="Arial" w:hAnsi="Arial" w:cs="Arial"/>
+                <w:lang w:eastAsia="ja-JP"/>
+              </w:rPr>
+              <w:t>0h</w:t>
+            </w:r>
           </w:p>
         </w:tc>
         <w:tc>
@@ -1620,6 +1491,13 @@
                 <w:lang w:eastAsia="ja-JP"/>
               </w:rPr>
             </w:pPr>
+            <w:r>
+              <w:rPr>
+                <w:rFonts w:ascii="Arial" w:hAnsi="Arial" w:cs="Arial"/>
+                <w:lang w:eastAsia="ja-JP"/>
+              </w:rPr>
+              <w:t>80h</w:t>
+            </w:r>
           </w:p>
         </w:tc>
       </w:tr>
@@ -1643,6 +1521,38 @@
                 <w:lang w:eastAsia="ja-JP"/>
               </w:rPr>
             </w:pPr>
+            <w:proofErr w:type="spellStart"/>
+            <w:r>
+              <w:rPr>
+                <w:rFonts w:ascii="Arial" w:hAnsi="Arial" w:cs="Arial"/>
+                <w:lang w:eastAsia="ja-JP"/>
+              </w:rPr>
+              <w:t>Teste</w:t>
+            </w:r>
+            <w:proofErr w:type="spellEnd"/>
+            <w:r>
+              <w:rPr>
+                <w:rFonts w:ascii="Arial" w:hAnsi="Arial" w:cs="Arial"/>
+                <w:lang w:eastAsia="ja-JP"/>
+              </w:rPr>
+              <w:t xml:space="preserve"> dos </w:t>
+            </w:r>
+            <w:proofErr w:type="spellStart"/>
+            <w:r>
+              <w:rPr>
+                <w:rFonts w:ascii="Arial" w:hAnsi="Arial" w:cs="Arial"/>
+                <w:lang w:eastAsia="ja-JP"/>
+              </w:rPr>
+              <w:t>requisitos</w:t>
+            </w:r>
+            <w:proofErr w:type="spellEnd"/>
+            <w:r>
+              <w:rPr>
+                <w:rFonts w:ascii="Arial" w:hAnsi="Arial" w:cs="Arial"/>
+                <w:lang w:eastAsia="ja-JP"/>
+              </w:rPr>
+              <w:t xml:space="preserve"> </w:t>
+            </w:r>
           </w:p>
         </w:tc>
         <w:tc>
@@ -1661,6 +1571,13 @@
                 <w:lang w:eastAsia="ja-JP"/>
               </w:rPr>
             </w:pPr>
+            <w:r>
+              <w:rPr>
+                <w:rFonts w:ascii="Arial" w:hAnsi="Arial" w:cs="Arial"/>
+                <w:lang w:eastAsia="ja-JP"/>
+              </w:rPr>
+              <w:t>Alta</w:t>
+            </w:r>
           </w:p>
         </w:tc>
         <w:tc>
@@ -1697,6 +1614,22 @@
                 <w:lang w:eastAsia="ja-JP"/>
               </w:rPr>
             </w:pPr>
+            <w:r>
+              <w:rPr>
+                <w:rFonts w:ascii="Arial" w:hAnsi="Arial" w:cs="Arial"/>
+                <w:lang w:eastAsia="ja-JP"/>
+              </w:rPr>
+              <w:t xml:space="preserve">A </w:t>
+            </w:r>
+            <w:proofErr w:type="spellStart"/>
+            <w:r>
+              <w:rPr>
+                <w:rFonts w:ascii="Arial" w:hAnsi="Arial" w:cs="Arial"/>
+                <w:lang w:eastAsia="ja-JP"/>
+              </w:rPr>
+              <w:t>fazer</w:t>
+            </w:r>
+            <w:proofErr w:type="spellEnd"/>
           </w:p>
         </w:tc>
         <w:tc>
@@ -1733,6 +1666,13 @@
                 <w:lang w:eastAsia="ja-JP"/>
               </w:rPr>
             </w:pPr>
+            <w:r>
+              <w:rPr>
+                <w:rFonts w:ascii="Arial" w:hAnsi="Arial" w:cs="Arial"/>
+                <w:lang w:eastAsia="ja-JP"/>
+              </w:rPr>
+              <w:t>2</w:t>
+            </w:r>
           </w:p>
         </w:tc>
         <w:tc>
@@ -1751,6 +1691,15 @@
                 <w:lang w:eastAsia="ja-JP"/>
               </w:rPr>
             </w:pPr>
+            <w:proofErr w:type="spellStart"/>
+            <w:r>
+              <w:rPr>
+                <w:rFonts w:ascii="Arial" w:hAnsi="Arial" w:cs="Arial"/>
+                <w:lang w:eastAsia="ja-JP"/>
+              </w:rPr>
+              <w:t>Todos</w:t>
+            </w:r>
+            <w:proofErr w:type="spellEnd"/>
           </w:p>
         </w:tc>
         <w:tc>
@@ -1769,6 +1718,13 @@
                 <w:lang w:eastAsia="ja-JP"/>
               </w:rPr>
             </w:pPr>
+            <w:r>
+              <w:rPr>
+                <w:rFonts w:ascii="Arial" w:hAnsi="Arial" w:cs="Arial"/>
+                <w:lang w:eastAsia="ja-JP"/>
+              </w:rPr>
+              <w:t>0h</w:t>
+            </w:r>
           </w:p>
         </w:tc>
         <w:tc>
@@ -1787,6 +1743,1212 @@
                 <w:lang w:eastAsia="ja-JP"/>
               </w:rPr>
             </w:pPr>
+            <w:r>
+              <w:rPr>
+                <w:rFonts w:ascii="Arial" w:hAnsi="Arial" w:cs="Arial"/>
+                <w:lang w:eastAsia="ja-JP"/>
+              </w:rPr>
+              <w:t>20h</w:t>
+            </w:r>
+          </w:p>
+        </w:tc>
+      </w:tr>
+      <w:tr>
+        <w:trPr>
+          <w:trHeight w:val="255"/>
+        </w:trPr>
+        <w:tc>
+          <w:tcPr>
+            <w:tcW w:w="1543" w:type="dxa"/>
+            <w:shd w:val="clear" w:color="auto" w:fill="auto"/>
+            <w:noWrap/>
+            <w:vAlign w:val="bottom"/>
+          </w:tcPr>
+          <w:p>
+            <w:pPr>
+              <w:widowControl/>
+              <w:spacing w:line="240" w:lineRule="auto"/>
+              <w:rPr>
+                <w:rFonts w:ascii="Arial" w:hAnsi="Arial" w:cs="Arial"/>
+                <w:lang w:val="pt-BR" w:eastAsia="ja-JP"/>
+              </w:rPr>
+            </w:pPr>
+            <w:r>
+              <w:rPr>
+                <w:rFonts w:ascii="Arial" w:hAnsi="Arial" w:cs="Arial"/>
+                <w:lang w:val="pt-BR" w:eastAsia="ja-JP"/>
+              </w:rPr>
+              <w:t>Back-</w:t>
+            </w:r>
+            <w:proofErr w:type="spellStart"/>
+            <w:r>
+              <w:rPr>
+                <w:rFonts w:ascii="Arial" w:hAnsi="Arial" w:cs="Arial"/>
+                <w:lang w:val="pt-BR" w:eastAsia="ja-JP"/>
+              </w:rPr>
+              <w:t>end</w:t>
+            </w:r>
+            <w:proofErr w:type="spellEnd"/>
+            <w:r>
+              <w:rPr>
+                <w:rFonts w:ascii="Arial" w:hAnsi="Arial" w:cs="Arial"/>
+                <w:lang w:val="pt-BR" w:eastAsia="ja-JP"/>
+              </w:rPr>
+              <w:t xml:space="preserve"> – cadastrar e </w:t>
+            </w:r>
+            <w:proofErr w:type="spellStart"/>
+            <w:r>
+              <w:rPr>
+                <w:rFonts w:ascii="Arial" w:hAnsi="Arial" w:cs="Arial"/>
+                <w:lang w:val="pt-BR" w:eastAsia="ja-JP"/>
+              </w:rPr>
+              <w:t>logar</w:t>
+            </w:r>
+            <w:proofErr w:type="spellEnd"/>
+          </w:p>
+        </w:tc>
+        <w:tc>
+          <w:tcPr>
+            <w:tcW w:w="990" w:type="dxa"/>
+            <w:shd w:val="clear" w:color="auto" w:fill="auto"/>
+            <w:noWrap/>
+            <w:vAlign w:val="bottom"/>
+          </w:tcPr>
+          <w:p>
+            <w:pPr>
+              <w:widowControl/>
+              <w:spacing w:line="240" w:lineRule="auto"/>
+              <w:rPr>
+                <w:rFonts w:ascii="Arial" w:hAnsi="Arial" w:cs="Arial"/>
+                <w:lang w:val="pt-BR" w:eastAsia="ja-JP"/>
+              </w:rPr>
+            </w:pPr>
+            <w:r>
+              <w:rPr>
+                <w:rFonts w:ascii="Arial" w:hAnsi="Arial" w:cs="Arial"/>
+                <w:lang w:val="pt-BR" w:eastAsia="ja-JP"/>
+              </w:rPr>
+              <w:t>Médio</w:t>
+            </w:r>
+          </w:p>
+        </w:tc>
+        <w:tc>
+          <w:tcPr>
+            <w:tcW w:w="990" w:type="dxa"/>
+            <w:shd w:val="clear" w:color="auto" w:fill="auto"/>
+            <w:noWrap/>
+            <w:vAlign w:val="bottom"/>
+          </w:tcPr>
+          <w:p>
+            <w:pPr>
+              <w:widowControl/>
+              <w:spacing w:line="240" w:lineRule="auto"/>
+              <w:rPr>
+                <w:rFonts w:ascii="Arial" w:hAnsi="Arial" w:cs="Arial"/>
+                <w:lang w:val="pt-BR" w:eastAsia="ja-JP"/>
+              </w:rPr>
+            </w:pPr>
+          </w:p>
+        </w:tc>
+        <w:tc>
+          <w:tcPr>
+            <w:tcW w:w="720" w:type="dxa"/>
+            <w:shd w:val="clear" w:color="auto" w:fill="auto"/>
+            <w:noWrap/>
+            <w:vAlign w:val="bottom"/>
+          </w:tcPr>
+          <w:p>
+            <w:pPr>
+              <w:widowControl/>
+              <w:spacing w:line="240" w:lineRule="auto"/>
+              <w:rPr>
+                <w:rFonts w:ascii="Arial" w:hAnsi="Arial" w:cs="Arial"/>
+                <w:lang w:val="pt-BR" w:eastAsia="ja-JP"/>
+              </w:rPr>
+            </w:pPr>
+            <w:r>
+              <w:rPr>
+                <w:rFonts w:ascii="Arial" w:hAnsi="Arial" w:cs="Arial"/>
+                <w:lang w:val="pt-BR" w:eastAsia="ja-JP"/>
+              </w:rPr>
+              <w:t>A fazer</w:t>
+            </w:r>
+          </w:p>
+        </w:tc>
+        <w:tc>
+          <w:tcPr>
+            <w:tcW w:w="1170" w:type="dxa"/>
+            <w:shd w:val="clear" w:color="auto" w:fill="auto"/>
+            <w:noWrap/>
+            <w:vAlign w:val="bottom"/>
+          </w:tcPr>
+          <w:p>
+            <w:pPr>
+              <w:widowControl/>
+              <w:spacing w:line="240" w:lineRule="auto"/>
+              <w:rPr>
+                <w:rFonts w:ascii="Arial" w:hAnsi="Arial" w:cs="Arial"/>
+                <w:lang w:val="pt-BR" w:eastAsia="ja-JP"/>
+              </w:rPr>
+            </w:pPr>
+          </w:p>
+        </w:tc>
+        <w:tc>
+          <w:tcPr>
+            <w:tcW w:w="990" w:type="dxa"/>
+            <w:shd w:val="clear" w:color="auto" w:fill="auto"/>
+            <w:noWrap/>
+            <w:vAlign w:val="bottom"/>
+          </w:tcPr>
+          <w:p>
+            <w:pPr>
+              <w:widowControl/>
+              <w:spacing w:line="240" w:lineRule="auto"/>
+              <w:rPr>
+                <w:rFonts w:ascii="Arial" w:hAnsi="Arial" w:cs="Arial"/>
+                <w:lang w:val="pt-BR" w:eastAsia="ja-JP"/>
+              </w:rPr>
+            </w:pPr>
+            <w:proofErr w:type="gramStart"/>
+            <w:r>
+              <w:rPr>
+                <w:rFonts w:ascii="Arial" w:hAnsi="Arial" w:cs="Arial"/>
+                <w:lang w:val="pt-BR" w:eastAsia="ja-JP"/>
+              </w:rPr>
+              <w:t>2</w:t>
+            </w:r>
+            <w:proofErr w:type="gramEnd"/>
+          </w:p>
+        </w:tc>
+        <w:tc>
+          <w:tcPr>
+            <w:tcW w:w="1080" w:type="dxa"/>
+            <w:shd w:val="clear" w:color="auto" w:fill="auto"/>
+            <w:noWrap/>
+            <w:vAlign w:val="bottom"/>
+          </w:tcPr>
+          <w:p>
+            <w:pPr>
+              <w:widowControl/>
+              <w:spacing w:line="240" w:lineRule="auto"/>
+              <w:rPr>
+                <w:rFonts w:ascii="Arial" w:hAnsi="Arial" w:cs="Arial"/>
+                <w:lang w:val="pt-BR" w:eastAsia="ja-JP"/>
+              </w:rPr>
+            </w:pPr>
+            <w:r>
+              <w:rPr>
+                <w:rFonts w:ascii="Arial" w:hAnsi="Arial" w:cs="Arial"/>
+                <w:lang w:val="pt-BR" w:eastAsia="ja-JP"/>
+              </w:rPr>
+              <w:t>Rubens</w:t>
+            </w:r>
+          </w:p>
+        </w:tc>
+        <w:tc>
+          <w:tcPr>
+            <w:tcW w:w="900" w:type="dxa"/>
+            <w:shd w:val="clear" w:color="auto" w:fill="auto"/>
+            <w:noWrap/>
+            <w:vAlign w:val="bottom"/>
+          </w:tcPr>
+          <w:p>
+            <w:pPr>
+              <w:widowControl/>
+              <w:spacing w:line="240" w:lineRule="auto"/>
+              <w:rPr>
+                <w:rFonts w:ascii="Arial" w:hAnsi="Arial" w:cs="Arial"/>
+                <w:lang w:val="pt-BR" w:eastAsia="ja-JP"/>
+              </w:rPr>
+            </w:pPr>
+            <w:r>
+              <w:rPr>
+                <w:rFonts w:ascii="Arial" w:hAnsi="Arial" w:cs="Arial"/>
+                <w:lang w:val="pt-BR" w:eastAsia="ja-JP"/>
+              </w:rPr>
+              <w:t>0h</w:t>
+            </w:r>
+          </w:p>
+        </w:tc>
+        <w:tc>
+          <w:tcPr>
+            <w:tcW w:w="1080" w:type="dxa"/>
+            <w:shd w:val="clear" w:color="auto" w:fill="auto"/>
+            <w:noWrap/>
+            <w:vAlign w:val="bottom"/>
+          </w:tcPr>
+          <w:p>
+            <w:pPr>
+              <w:widowControl/>
+              <w:spacing w:line="240" w:lineRule="auto"/>
+              <w:rPr>
+                <w:rFonts w:ascii="Arial" w:hAnsi="Arial" w:cs="Arial"/>
+                <w:lang w:val="pt-BR" w:eastAsia="ja-JP"/>
+              </w:rPr>
+            </w:pPr>
+            <w:r>
+              <w:rPr>
+                <w:rFonts w:ascii="Arial" w:hAnsi="Arial" w:cs="Arial"/>
+                <w:lang w:val="pt-BR" w:eastAsia="ja-JP"/>
+              </w:rPr>
+              <w:t>5h</w:t>
+            </w:r>
+          </w:p>
+        </w:tc>
+      </w:tr>
+      <w:tr>
+        <w:trPr>
+          <w:trHeight w:val="255"/>
+        </w:trPr>
+        <w:tc>
+          <w:tcPr>
+            <w:tcW w:w="1543" w:type="dxa"/>
+            <w:shd w:val="clear" w:color="auto" w:fill="auto"/>
+            <w:noWrap/>
+            <w:vAlign w:val="bottom"/>
+          </w:tcPr>
+          <w:p>
+            <w:pPr>
+              <w:widowControl/>
+              <w:spacing w:line="240" w:lineRule="auto"/>
+              <w:rPr>
+                <w:rFonts w:ascii="Arial" w:hAnsi="Arial" w:cs="Arial"/>
+                <w:lang w:val="pt-BR" w:eastAsia="ja-JP"/>
+              </w:rPr>
+            </w:pPr>
+            <w:r>
+              <w:rPr>
+                <w:rFonts w:ascii="Arial" w:hAnsi="Arial" w:cs="Arial"/>
+                <w:lang w:val="pt-BR" w:eastAsia="ja-JP"/>
+              </w:rPr>
+              <w:t xml:space="preserve">Front </w:t>
+            </w:r>
+            <w:proofErr w:type="spellStart"/>
+            <w:r>
+              <w:rPr>
+                <w:rFonts w:ascii="Arial" w:hAnsi="Arial" w:cs="Arial"/>
+                <w:lang w:val="pt-BR" w:eastAsia="ja-JP"/>
+              </w:rPr>
+              <w:t>end</w:t>
+            </w:r>
+            <w:proofErr w:type="spellEnd"/>
+            <w:r>
+              <w:rPr>
+                <w:rFonts w:ascii="Arial" w:hAnsi="Arial" w:cs="Arial"/>
+                <w:lang w:val="pt-BR" w:eastAsia="ja-JP"/>
+              </w:rPr>
+              <w:t xml:space="preserve"> – cadastrar e </w:t>
+            </w:r>
+            <w:proofErr w:type="spellStart"/>
+            <w:r>
+              <w:rPr>
+                <w:rFonts w:ascii="Arial" w:hAnsi="Arial" w:cs="Arial"/>
+                <w:lang w:val="pt-BR" w:eastAsia="ja-JP"/>
+              </w:rPr>
+              <w:t>logar</w:t>
+            </w:r>
+            <w:proofErr w:type="spellEnd"/>
+          </w:p>
+        </w:tc>
+        <w:tc>
+          <w:tcPr>
+            <w:tcW w:w="990" w:type="dxa"/>
+            <w:shd w:val="clear" w:color="auto" w:fill="auto"/>
+            <w:noWrap/>
+            <w:vAlign w:val="bottom"/>
+          </w:tcPr>
+          <w:p>
+            <w:pPr>
+              <w:widowControl/>
+              <w:spacing w:line="240" w:lineRule="auto"/>
+              <w:rPr>
+                <w:rFonts w:ascii="Arial" w:hAnsi="Arial" w:cs="Arial"/>
+                <w:lang w:val="pt-BR" w:eastAsia="ja-JP"/>
+              </w:rPr>
+            </w:pPr>
+            <w:r>
+              <w:rPr>
+                <w:rFonts w:ascii="Arial" w:hAnsi="Arial" w:cs="Arial"/>
+                <w:lang w:val="pt-BR" w:eastAsia="ja-JP"/>
+              </w:rPr>
+              <w:t>Médio</w:t>
+            </w:r>
+          </w:p>
+        </w:tc>
+        <w:tc>
+          <w:tcPr>
+            <w:tcW w:w="990" w:type="dxa"/>
+            <w:shd w:val="clear" w:color="auto" w:fill="auto"/>
+            <w:noWrap/>
+            <w:vAlign w:val="bottom"/>
+          </w:tcPr>
+          <w:p>
+            <w:pPr>
+              <w:widowControl/>
+              <w:spacing w:line="240" w:lineRule="auto"/>
+              <w:rPr>
+                <w:rFonts w:ascii="Arial" w:hAnsi="Arial" w:cs="Arial"/>
+                <w:lang w:val="pt-BR" w:eastAsia="ja-JP"/>
+              </w:rPr>
+            </w:pPr>
+          </w:p>
+        </w:tc>
+        <w:tc>
+          <w:tcPr>
+            <w:tcW w:w="720" w:type="dxa"/>
+            <w:shd w:val="clear" w:color="auto" w:fill="auto"/>
+            <w:noWrap/>
+            <w:vAlign w:val="bottom"/>
+          </w:tcPr>
+          <w:p>
+            <w:pPr>
+              <w:widowControl/>
+              <w:spacing w:line="240" w:lineRule="auto"/>
+              <w:rPr>
+                <w:rFonts w:ascii="Arial" w:hAnsi="Arial" w:cs="Arial"/>
+                <w:lang w:val="pt-BR" w:eastAsia="ja-JP"/>
+              </w:rPr>
+            </w:pPr>
+            <w:r>
+              <w:rPr>
+                <w:rFonts w:ascii="Arial" w:hAnsi="Arial" w:cs="Arial"/>
+                <w:lang w:val="pt-BR" w:eastAsia="ja-JP"/>
+              </w:rPr>
+              <w:t>A fazer</w:t>
+            </w:r>
+          </w:p>
+        </w:tc>
+        <w:tc>
+          <w:tcPr>
+            <w:tcW w:w="1170" w:type="dxa"/>
+            <w:shd w:val="clear" w:color="auto" w:fill="auto"/>
+            <w:noWrap/>
+            <w:vAlign w:val="bottom"/>
+          </w:tcPr>
+          <w:p>
+            <w:pPr>
+              <w:widowControl/>
+              <w:spacing w:line="240" w:lineRule="auto"/>
+              <w:rPr>
+                <w:rFonts w:ascii="Arial" w:hAnsi="Arial" w:cs="Arial"/>
+                <w:lang w:val="pt-BR" w:eastAsia="ja-JP"/>
+              </w:rPr>
+            </w:pPr>
+          </w:p>
+        </w:tc>
+        <w:tc>
+          <w:tcPr>
+            <w:tcW w:w="990" w:type="dxa"/>
+            <w:shd w:val="clear" w:color="auto" w:fill="auto"/>
+            <w:noWrap/>
+            <w:vAlign w:val="bottom"/>
+          </w:tcPr>
+          <w:p>
+            <w:pPr>
+              <w:widowControl/>
+              <w:spacing w:line="240" w:lineRule="auto"/>
+              <w:rPr>
+                <w:rFonts w:ascii="Arial" w:hAnsi="Arial" w:cs="Arial"/>
+                <w:lang w:val="pt-BR" w:eastAsia="ja-JP"/>
+              </w:rPr>
+            </w:pPr>
+            <w:proofErr w:type="gramStart"/>
+            <w:r>
+              <w:rPr>
+                <w:rFonts w:ascii="Arial" w:hAnsi="Arial" w:cs="Arial"/>
+                <w:lang w:val="pt-BR" w:eastAsia="ja-JP"/>
+              </w:rPr>
+              <w:t>2</w:t>
+            </w:r>
+            <w:proofErr w:type="gramEnd"/>
+          </w:p>
+        </w:tc>
+        <w:tc>
+          <w:tcPr>
+            <w:tcW w:w="1080" w:type="dxa"/>
+            <w:shd w:val="clear" w:color="auto" w:fill="auto"/>
+            <w:noWrap/>
+            <w:vAlign w:val="bottom"/>
+          </w:tcPr>
+          <w:p>
+            <w:pPr>
+              <w:widowControl/>
+              <w:spacing w:line="240" w:lineRule="auto"/>
+              <w:rPr>
+                <w:rFonts w:ascii="Arial" w:hAnsi="Arial" w:cs="Arial"/>
+                <w:lang w:val="pt-BR" w:eastAsia="ja-JP"/>
+              </w:rPr>
+            </w:pPr>
+            <w:r>
+              <w:rPr>
+                <w:rFonts w:ascii="Arial" w:hAnsi="Arial" w:cs="Arial"/>
+                <w:lang w:val="pt-BR" w:eastAsia="ja-JP"/>
+              </w:rPr>
+              <w:t>Pedro</w:t>
+            </w:r>
+          </w:p>
+        </w:tc>
+        <w:tc>
+          <w:tcPr>
+            <w:tcW w:w="900" w:type="dxa"/>
+            <w:shd w:val="clear" w:color="auto" w:fill="auto"/>
+            <w:noWrap/>
+            <w:vAlign w:val="bottom"/>
+          </w:tcPr>
+          <w:p>
+            <w:pPr>
+              <w:widowControl/>
+              <w:spacing w:line="240" w:lineRule="auto"/>
+              <w:rPr>
+                <w:rFonts w:ascii="Arial" w:hAnsi="Arial" w:cs="Arial"/>
+                <w:lang w:val="pt-BR" w:eastAsia="ja-JP"/>
+              </w:rPr>
+            </w:pPr>
+            <w:r>
+              <w:rPr>
+                <w:rFonts w:ascii="Arial" w:hAnsi="Arial" w:cs="Arial"/>
+                <w:lang w:val="pt-BR" w:eastAsia="ja-JP"/>
+              </w:rPr>
+              <w:t>0h</w:t>
+            </w:r>
+          </w:p>
+        </w:tc>
+        <w:tc>
+          <w:tcPr>
+            <w:tcW w:w="1080" w:type="dxa"/>
+            <w:shd w:val="clear" w:color="auto" w:fill="auto"/>
+            <w:noWrap/>
+            <w:vAlign w:val="bottom"/>
+          </w:tcPr>
+          <w:p>
+            <w:pPr>
+              <w:widowControl/>
+              <w:spacing w:line="240" w:lineRule="auto"/>
+              <w:rPr>
+                <w:rFonts w:ascii="Arial" w:hAnsi="Arial" w:cs="Arial"/>
+                <w:lang w:val="pt-BR" w:eastAsia="ja-JP"/>
+              </w:rPr>
+            </w:pPr>
+            <w:r>
+              <w:rPr>
+                <w:rFonts w:ascii="Arial" w:hAnsi="Arial" w:cs="Arial"/>
+                <w:lang w:val="pt-BR" w:eastAsia="ja-JP"/>
+              </w:rPr>
+              <w:t>5h</w:t>
+            </w:r>
+          </w:p>
+        </w:tc>
+      </w:tr>
+      <w:tr>
+        <w:trPr>
+          <w:trHeight w:val="255"/>
+        </w:trPr>
+        <w:tc>
+          <w:tcPr>
+            <w:tcW w:w="1543" w:type="dxa"/>
+            <w:shd w:val="clear" w:color="auto" w:fill="auto"/>
+            <w:noWrap/>
+            <w:vAlign w:val="bottom"/>
+          </w:tcPr>
+          <w:p>
+            <w:pPr>
+              <w:widowControl/>
+              <w:spacing w:line="240" w:lineRule="auto"/>
+              <w:rPr>
+                <w:rFonts w:ascii="Arial" w:hAnsi="Arial" w:cs="Arial"/>
+                <w:lang w:val="pt-BR" w:eastAsia="ja-JP"/>
+              </w:rPr>
+            </w:pPr>
+            <w:r>
+              <w:rPr>
+                <w:rFonts w:ascii="Arial" w:hAnsi="Arial" w:cs="Arial"/>
+                <w:lang w:val="pt-BR" w:eastAsia="ja-JP"/>
+              </w:rPr>
+              <w:t>Povoar Banco de dados</w:t>
+            </w:r>
+          </w:p>
+        </w:tc>
+        <w:tc>
+          <w:tcPr>
+            <w:tcW w:w="990" w:type="dxa"/>
+            <w:shd w:val="clear" w:color="auto" w:fill="auto"/>
+            <w:noWrap/>
+            <w:vAlign w:val="bottom"/>
+          </w:tcPr>
+          <w:p>
+            <w:pPr>
+              <w:widowControl/>
+              <w:spacing w:line="240" w:lineRule="auto"/>
+              <w:rPr>
+                <w:rFonts w:ascii="Arial" w:hAnsi="Arial" w:cs="Arial"/>
+                <w:lang w:val="pt-BR" w:eastAsia="ja-JP"/>
+              </w:rPr>
+            </w:pPr>
+            <w:r>
+              <w:rPr>
+                <w:rFonts w:ascii="Arial" w:hAnsi="Arial" w:cs="Arial"/>
+                <w:lang w:val="pt-BR" w:eastAsia="ja-JP"/>
+              </w:rPr>
+              <w:t>Médio</w:t>
+            </w:r>
+          </w:p>
+        </w:tc>
+        <w:tc>
+          <w:tcPr>
+            <w:tcW w:w="990" w:type="dxa"/>
+            <w:shd w:val="clear" w:color="auto" w:fill="auto"/>
+            <w:noWrap/>
+            <w:vAlign w:val="bottom"/>
+          </w:tcPr>
+          <w:p>
+            <w:pPr>
+              <w:widowControl/>
+              <w:spacing w:line="240" w:lineRule="auto"/>
+              <w:rPr>
+                <w:rFonts w:ascii="Arial" w:hAnsi="Arial" w:cs="Arial"/>
+                <w:lang w:val="pt-BR" w:eastAsia="ja-JP"/>
+              </w:rPr>
+            </w:pPr>
+          </w:p>
+        </w:tc>
+        <w:tc>
+          <w:tcPr>
+            <w:tcW w:w="720" w:type="dxa"/>
+            <w:shd w:val="clear" w:color="auto" w:fill="auto"/>
+            <w:noWrap/>
+            <w:vAlign w:val="bottom"/>
+          </w:tcPr>
+          <w:p>
+            <w:pPr>
+              <w:widowControl/>
+              <w:spacing w:line="240" w:lineRule="auto"/>
+              <w:rPr>
+                <w:rFonts w:ascii="Arial" w:hAnsi="Arial" w:cs="Arial"/>
+                <w:lang w:val="pt-BR" w:eastAsia="ja-JP"/>
+              </w:rPr>
+            </w:pPr>
+            <w:r>
+              <w:rPr>
+                <w:rFonts w:ascii="Arial" w:hAnsi="Arial" w:cs="Arial"/>
+                <w:lang w:val="pt-BR" w:eastAsia="ja-JP"/>
+              </w:rPr>
+              <w:t>A fazer</w:t>
+            </w:r>
+          </w:p>
+        </w:tc>
+        <w:tc>
+          <w:tcPr>
+            <w:tcW w:w="1170" w:type="dxa"/>
+            <w:shd w:val="clear" w:color="auto" w:fill="auto"/>
+            <w:noWrap/>
+            <w:vAlign w:val="bottom"/>
+          </w:tcPr>
+          <w:p>
+            <w:pPr>
+              <w:widowControl/>
+              <w:spacing w:line="240" w:lineRule="auto"/>
+              <w:rPr>
+                <w:rFonts w:ascii="Arial" w:hAnsi="Arial" w:cs="Arial"/>
+                <w:lang w:val="pt-BR" w:eastAsia="ja-JP"/>
+              </w:rPr>
+            </w:pPr>
+          </w:p>
+        </w:tc>
+        <w:tc>
+          <w:tcPr>
+            <w:tcW w:w="990" w:type="dxa"/>
+            <w:shd w:val="clear" w:color="auto" w:fill="auto"/>
+            <w:noWrap/>
+            <w:vAlign w:val="bottom"/>
+          </w:tcPr>
+          <w:p>
+            <w:pPr>
+              <w:widowControl/>
+              <w:spacing w:line="240" w:lineRule="auto"/>
+              <w:rPr>
+                <w:rFonts w:ascii="Arial" w:hAnsi="Arial" w:cs="Arial"/>
+                <w:lang w:val="pt-BR" w:eastAsia="ja-JP"/>
+              </w:rPr>
+            </w:pPr>
+            <w:proofErr w:type="gramStart"/>
+            <w:r>
+              <w:rPr>
+                <w:rFonts w:ascii="Arial" w:hAnsi="Arial" w:cs="Arial"/>
+                <w:lang w:val="pt-BR" w:eastAsia="ja-JP"/>
+              </w:rPr>
+              <w:t>2</w:t>
+            </w:r>
+            <w:proofErr w:type="gramEnd"/>
+          </w:p>
+        </w:tc>
+        <w:tc>
+          <w:tcPr>
+            <w:tcW w:w="1080" w:type="dxa"/>
+            <w:shd w:val="clear" w:color="auto" w:fill="auto"/>
+            <w:noWrap/>
+            <w:vAlign w:val="bottom"/>
+          </w:tcPr>
+          <w:p>
+            <w:pPr>
+              <w:widowControl/>
+              <w:spacing w:line="240" w:lineRule="auto"/>
+              <w:rPr>
+                <w:rFonts w:ascii="Arial" w:hAnsi="Arial" w:cs="Arial"/>
+                <w:lang w:val="pt-BR" w:eastAsia="ja-JP"/>
+              </w:rPr>
+            </w:pPr>
+            <w:r>
+              <w:rPr>
+                <w:rFonts w:ascii="Arial" w:hAnsi="Arial" w:cs="Arial"/>
+                <w:lang w:val="pt-BR" w:eastAsia="ja-JP"/>
+              </w:rPr>
+              <w:t>João, Bruno</w:t>
+            </w:r>
+          </w:p>
+        </w:tc>
+        <w:tc>
+          <w:tcPr>
+            <w:tcW w:w="900" w:type="dxa"/>
+            <w:shd w:val="clear" w:color="auto" w:fill="auto"/>
+            <w:noWrap/>
+            <w:vAlign w:val="bottom"/>
+          </w:tcPr>
+          <w:p>
+            <w:pPr>
+              <w:widowControl/>
+              <w:spacing w:line="240" w:lineRule="auto"/>
+              <w:rPr>
+                <w:rFonts w:ascii="Arial" w:hAnsi="Arial" w:cs="Arial"/>
+                <w:lang w:val="pt-BR" w:eastAsia="ja-JP"/>
+              </w:rPr>
+            </w:pPr>
+            <w:r>
+              <w:rPr>
+                <w:rFonts w:ascii="Arial" w:hAnsi="Arial" w:cs="Arial"/>
+                <w:lang w:val="pt-BR" w:eastAsia="ja-JP"/>
+              </w:rPr>
+              <w:t xml:space="preserve">0h </w:t>
+            </w:r>
+          </w:p>
+        </w:tc>
+        <w:tc>
+          <w:tcPr>
+            <w:tcW w:w="1080" w:type="dxa"/>
+            <w:shd w:val="clear" w:color="auto" w:fill="auto"/>
+            <w:noWrap/>
+            <w:vAlign w:val="bottom"/>
+          </w:tcPr>
+          <w:p>
+            <w:pPr>
+              <w:widowControl/>
+              <w:spacing w:line="240" w:lineRule="auto"/>
+              <w:rPr>
+                <w:rFonts w:ascii="Arial" w:hAnsi="Arial" w:cs="Arial"/>
+                <w:lang w:val="pt-BR" w:eastAsia="ja-JP"/>
+              </w:rPr>
+            </w:pPr>
+            <w:r>
+              <w:rPr>
+                <w:rFonts w:ascii="Arial" w:hAnsi="Arial" w:cs="Arial"/>
+                <w:lang w:val="pt-BR" w:eastAsia="ja-JP"/>
+              </w:rPr>
+              <w:t>6h</w:t>
+            </w:r>
+          </w:p>
+        </w:tc>
+      </w:tr>
+      <w:tr>
+        <w:trPr>
+          <w:trHeight w:val="525"/>
+        </w:trPr>
+        <w:tc>
+          <w:tcPr>
+            <w:tcW w:w="1543" w:type="dxa"/>
+            <w:shd w:val="clear" w:color="auto" w:fill="auto"/>
+            <w:noWrap/>
+            <w:vAlign w:val="bottom"/>
+          </w:tcPr>
+          <w:p>
+            <w:pPr>
+              <w:widowControl/>
+              <w:spacing w:line="240" w:lineRule="auto"/>
+              <w:rPr>
+                <w:rFonts w:ascii="Arial" w:hAnsi="Arial" w:cs="Arial"/>
+                <w:lang w:val="pt-BR" w:eastAsia="ja-JP"/>
+              </w:rPr>
+            </w:pPr>
+            <w:r>
+              <w:rPr>
+                <w:rFonts w:ascii="Arial" w:hAnsi="Arial" w:cs="Arial"/>
+                <w:lang w:val="pt-BR" w:eastAsia="ja-JP"/>
+              </w:rPr>
+              <w:t xml:space="preserve">Back </w:t>
+            </w:r>
+            <w:proofErr w:type="spellStart"/>
+            <w:r>
+              <w:rPr>
+                <w:rFonts w:ascii="Arial" w:hAnsi="Arial" w:cs="Arial"/>
+                <w:lang w:val="pt-BR" w:eastAsia="ja-JP"/>
+              </w:rPr>
+              <w:t>end</w:t>
+            </w:r>
+            <w:proofErr w:type="spellEnd"/>
+            <w:r>
+              <w:rPr>
+                <w:rFonts w:ascii="Arial" w:hAnsi="Arial" w:cs="Arial"/>
+                <w:lang w:val="pt-BR" w:eastAsia="ja-JP"/>
+              </w:rPr>
+              <w:t xml:space="preserve"> – interação com </w:t>
+            </w:r>
+            <w:proofErr w:type="spellStart"/>
+            <w:r>
+              <w:rPr>
+                <w:rFonts w:ascii="Arial" w:hAnsi="Arial" w:cs="Arial"/>
+                <w:lang w:val="pt-BR" w:eastAsia="ja-JP"/>
+              </w:rPr>
+              <w:t>filmens</w:t>
+            </w:r>
+            <w:proofErr w:type="spellEnd"/>
+          </w:p>
+        </w:tc>
+        <w:tc>
+          <w:tcPr>
+            <w:tcW w:w="990" w:type="dxa"/>
+            <w:shd w:val="clear" w:color="auto" w:fill="auto"/>
+            <w:noWrap/>
+            <w:vAlign w:val="bottom"/>
+          </w:tcPr>
+          <w:p>
+            <w:pPr>
+              <w:widowControl/>
+              <w:spacing w:line="240" w:lineRule="auto"/>
+              <w:rPr>
+                <w:rFonts w:ascii="Arial" w:hAnsi="Arial" w:cs="Arial"/>
+                <w:lang w:val="pt-BR" w:eastAsia="ja-JP"/>
+              </w:rPr>
+            </w:pPr>
+            <w:r>
+              <w:rPr>
+                <w:rFonts w:ascii="Arial" w:hAnsi="Arial" w:cs="Arial"/>
+                <w:lang w:val="pt-BR" w:eastAsia="ja-JP"/>
+              </w:rPr>
+              <w:t>Médio</w:t>
+            </w:r>
+          </w:p>
+        </w:tc>
+        <w:tc>
+          <w:tcPr>
+            <w:tcW w:w="990" w:type="dxa"/>
+            <w:shd w:val="clear" w:color="auto" w:fill="auto"/>
+            <w:noWrap/>
+            <w:vAlign w:val="bottom"/>
+          </w:tcPr>
+          <w:p>
+            <w:pPr>
+              <w:widowControl/>
+              <w:spacing w:line="240" w:lineRule="auto"/>
+              <w:rPr>
+                <w:rFonts w:ascii="Arial" w:hAnsi="Arial" w:cs="Arial"/>
+                <w:lang w:val="pt-BR" w:eastAsia="ja-JP"/>
+              </w:rPr>
+            </w:pPr>
+          </w:p>
+        </w:tc>
+        <w:tc>
+          <w:tcPr>
+            <w:tcW w:w="720" w:type="dxa"/>
+            <w:shd w:val="clear" w:color="auto" w:fill="auto"/>
+            <w:noWrap/>
+            <w:vAlign w:val="bottom"/>
+          </w:tcPr>
+          <w:p>
+            <w:pPr>
+              <w:widowControl/>
+              <w:spacing w:line="240" w:lineRule="auto"/>
+              <w:rPr>
+                <w:rFonts w:ascii="Arial" w:hAnsi="Arial" w:cs="Arial"/>
+                <w:lang w:val="pt-BR" w:eastAsia="ja-JP"/>
+              </w:rPr>
+            </w:pPr>
+            <w:r>
+              <w:rPr>
+                <w:rFonts w:ascii="Arial" w:hAnsi="Arial" w:cs="Arial"/>
+                <w:lang w:val="pt-BR" w:eastAsia="ja-JP"/>
+              </w:rPr>
+              <w:t>A fazer</w:t>
+            </w:r>
+          </w:p>
+        </w:tc>
+        <w:tc>
+          <w:tcPr>
+            <w:tcW w:w="1170" w:type="dxa"/>
+            <w:shd w:val="clear" w:color="auto" w:fill="auto"/>
+            <w:noWrap/>
+            <w:vAlign w:val="bottom"/>
+          </w:tcPr>
+          <w:p>
+            <w:pPr>
+              <w:widowControl/>
+              <w:spacing w:line="240" w:lineRule="auto"/>
+              <w:rPr>
+                <w:rFonts w:ascii="Arial" w:hAnsi="Arial" w:cs="Arial"/>
+                <w:lang w:val="pt-BR" w:eastAsia="ja-JP"/>
+              </w:rPr>
+            </w:pPr>
+          </w:p>
+        </w:tc>
+        <w:tc>
+          <w:tcPr>
+            <w:tcW w:w="990" w:type="dxa"/>
+            <w:shd w:val="clear" w:color="auto" w:fill="auto"/>
+            <w:noWrap/>
+            <w:vAlign w:val="bottom"/>
+          </w:tcPr>
+          <w:p>
+            <w:pPr>
+              <w:widowControl/>
+              <w:spacing w:line="240" w:lineRule="auto"/>
+              <w:rPr>
+                <w:rFonts w:ascii="Arial" w:hAnsi="Arial" w:cs="Arial"/>
+                <w:lang w:val="pt-BR" w:eastAsia="ja-JP"/>
+              </w:rPr>
+            </w:pPr>
+            <w:proofErr w:type="gramStart"/>
+            <w:r>
+              <w:rPr>
+                <w:rFonts w:ascii="Arial" w:hAnsi="Arial" w:cs="Arial"/>
+                <w:lang w:val="pt-BR" w:eastAsia="ja-JP"/>
+              </w:rPr>
+              <w:t>2</w:t>
+            </w:r>
+            <w:proofErr w:type="gramEnd"/>
+          </w:p>
+        </w:tc>
+        <w:tc>
+          <w:tcPr>
+            <w:tcW w:w="1080" w:type="dxa"/>
+            <w:shd w:val="clear" w:color="auto" w:fill="auto"/>
+            <w:noWrap/>
+            <w:vAlign w:val="bottom"/>
+          </w:tcPr>
+          <w:p>
+            <w:pPr>
+              <w:widowControl/>
+              <w:spacing w:line="240" w:lineRule="auto"/>
+              <w:rPr>
+                <w:rFonts w:ascii="Arial" w:hAnsi="Arial" w:cs="Arial"/>
+                <w:lang w:val="pt-BR" w:eastAsia="ja-JP"/>
+              </w:rPr>
+            </w:pPr>
+            <w:proofErr w:type="spellStart"/>
+            <w:r>
+              <w:rPr>
+                <w:rFonts w:ascii="Arial" w:hAnsi="Arial" w:cs="Arial"/>
+                <w:lang w:val="pt-BR" w:eastAsia="ja-JP"/>
+              </w:rPr>
+              <w:t>Dyego</w:t>
+            </w:r>
+            <w:proofErr w:type="spellEnd"/>
+          </w:p>
+        </w:tc>
+        <w:tc>
+          <w:tcPr>
+            <w:tcW w:w="900" w:type="dxa"/>
+            <w:shd w:val="clear" w:color="auto" w:fill="auto"/>
+            <w:noWrap/>
+            <w:vAlign w:val="bottom"/>
+          </w:tcPr>
+          <w:p>
+            <w:pPr>
+              <w:widowControl/>
+              <w:spacing w:line="240" w:lineRule="auto"/>
+              <w:rPr>
+                <w:rFonts w:ascii="Arial" w:hAnsi="Arial" w:cs="Arial"/>
+                <w:lang w:val="pt-BR" w:eastAsia="ja-JP"/>
+              </w:rPr>
+            </w:pPr>
+            <w:r>
+              <w:rPr>
+                <w:rFonts w:ascii="Arial" w:hAnsi="Arial" w:cs="Arial"/>
+                <w:lang w:val="pt-BR" w:eastAsia="ja-JP"/>
+              </w:rPr>
+              <w:t>0h</w:t>
+            </w:r>
+          </w:p>
+        </w:tc>
+        <w:tc>
+          <w:tcPr>
+            <w:tcW w:w="1080" w:type="dxa"/>
+            <w:shd w:val="clear" w:color="auto" w:fill="auto"/>
+            <w:noWrap/>
+            <w:vAlign w:val="bottom"/>
+          </w:tcPr>
+          <w:p>
+            <w:pPr>
+              <w:widowControl/>
+              <w:spacing w:line="240" w:lineRule="auto"/>
+              <w:rPr>
+                <w:rFonts w:ascii="Arial" w:hAnsi="Arial" w:cs="Arial"/>
+                <w:lang w:val="pt-BR" w:eastAsia="ja-JP"/>
+              </w:rPr>
+            </w:pPr>
+            <w:r>
+              <w:rPr>
+                <w:rFonts w:ascii="Arial" w:hAnsi="Arial" w:cs="Arial"/>
+                <w:lang w:val="pt-BR" w:eastAsia="ja-JP"/>
+              </w:rPr>
+              <w:t>5h</w:t>
+            </w:r>
+          </w:p>
+        </w:tc>
+      </w:tr>
+      <w:tr>
+        <w:trPr>
+          <w:trHeight w:val="525"/>
+        </w:trPr>
+        <w:tc>
+          <w:tcPr>
+            <w:tcW w:w="1543" w:type="dxa"/>
+            <w:shd w:val="clear" w:color="auto" w:fill="auto"/>
+            <w:noWrap/>
+            <w:vAlign w:val="bottom"/>
+          </w:tcPr>
+          <w:p>
+            <w:pPr>
+              <w:widowControl/>
+              <w:spacing w:line="240" w:lineRule="auto"/>
+              <w:rPr>
+                <w:rFonts w:ascii="Arial" w:hAnsi="Arial" w:cs="Arial"/>
+                <w:lang w:val="pt-BR" w:eastAsia="ja-JP"/>
+              </w:rPr>
+            </w:pPr>
+            <w:r>
+              <w:rPr>
+                <w:rFonts w:ascii="Arial" w:hAnsi="Arial" w:cs="Arial"/>
+                <w:lang w:val="pt-BR" w:eastAsia="ja-JP"/>
+              </w:rPr>
+              <w:t>Front-</w:t>
+            </w:r>
+            <w:proofErr w:type="spellStart"/>
+            <w:r>
+              <w:rPr>
+                <w:rFonts w:ascii="Arial" w:hAnsi="Arial" w:cs="Arial"/>
+                <w:lang w:val="pt-BR" w:eastAsia="ja-JP"/>
+              </w:rPr>
+              <w:t>end</w:t>
+            </w:r>
+            <w:proofErr w:type="spellEnd"/>
+            <w:r>
+              <w:rPr>
+                <w:rFonts w:ascii="Arial" w:hAnsi="Arial" w:cs="Arial"/>
+                <w:lang w:val="pt-BR" w:eastAsia="ja-JP"/>
+              </w:rPr>
+              <w:t xml:space="preserve"> para </w:t>
+            </w:r>
+            <w:proofErr w:type="spellStart"/>
+            <w:r>
+              <w:rPr>
+                <w:rFonts w:ascii="Arial" w:hAnsi="Arial" w:cs="Arial"/>
+                <w:lang w:val="pt-BR" w:eastAsia="ja-JP"/>
+              </w:rPr>
+              <w:t>obções</w:t>
+            </w:r>
+            <w:proofErr w:type="spellEnd"/>
+            <w:r>
+              <w:rPr>
+                <w:rFonts w:ascii="Arial" w:hAnsi="Arial" w:cs="Arial"/>
+                <w:lang w:val="pt-BR" w:eastAsia="ja-JP"/>
+              </w:rPr>
+              <w:t xml:space="preserve"> de usuário</w:t>
+            </w:r>
+          </w:p>
+        </w:tc>
+        <w:tc>
+          <w:tcPr>
+            <w:tcW w:w="990" w:type="dxa"/>
+            <w:shd w:val="clear" w:color="auto" w:fill="auto"/>
+            <w:noWrap/>
+            <w:vAlign w:val="bottom"/>
+          </w:tcPr>
+          <w:p>
+            <w:pPr>
+              <w:widowControl/>
+              <w:spacing w:line="240" w:lineRule="auto"/>
+              <w:rPr>
+                <w:rFonts w:ascii="Arial" w:hAnsi="Arial" w:cs="Arial"/>
+                <w:lang w:val="pt-BR" w:eastAsia="ja-JP"/>
+              </w:rPr>
+            </w:pPr>
+            <w:r>
+              <w:rPr>
+                <w:rFonts w:ascii="Arial" w:hAnsi="Arial" w:cs="Arial"/>
+                <w:lang w:val="pt-BR" w:eastAsia="ja-JP"/>
+              </w:rPr>
+              <w:t>Médio</w:t>
+            </w:r>
+          </w:p>
+        </w:tc>
+        <w:tc>
+          <w:tcPr>
+            <w:tcW w:w="990" w:type="dxa"/>
+            <w:shd w:val="clear" w:color="auto" w:fill="auto"/>
+            <w:noWrap/>
+            <w:vAlign w:val="bottom"/>
+          </w:tcPr>
+          <w:p>
+            <w:pPr>
+              <w:widowControl/>
+              <w:spacing w:line="240" w:lineRule="auto"/>
+              <w:rPr>
+                <w:rFonts w:ascii="Arial" w:hAnsi="Arial" w:cs="Arial"/>
+                <w:lang w:val="pt-BR" w:eastAsia="ja-JP"/>
+              </w:rPr>
+            </w:pPr>
+          </w:p>
+        </w:tc>
+        <w:tc>
+          <w:tcPr>
+            <w:tcW w:w="720" w:type="dxa"/>
+            <w:shd w:val="clear" w:color="auto" w:fill="auto"/>
+            <w:noWrap/>
+            <w:vAlign w:val="bottom"/>
+          </w:tcPr>
+          <w:p>
+            <w:pPr>
+              <w:widowControl/>
+              <w:spacing w:line="240" w:lineRule="auto"/>
+              <w:rPr>
+                <w:rFonts w:ascii="Arial" w:hAnsi="Arial" w:cs="Arial"/>
+                <w:lang w:val="pt-BR" w:eastAsia="ja-JP"/>
+              </w:rPr>
+            </w:pPr>
+            <w:r>
+              <w:rPr>
+                <w:rFonts w:ascii="Arial" w:hAnsi="Arial" w:cs="Arial"/>
+                <w:lang w:val="pt-BR" w:eastAsia="ja-JP"/>
+              </w:rPr>
+              <w:t>A fazer</w:t>
+            </w:r>
+          </w:p>
+        </w:tc>
+        <w:tc>
+          <w:tcPr>
+            <w:tcW w:w="1170" w:type="dxa"/>
+            <w:shd w:val="clear" w:color="auto" w:fill="auto"/>
+            <w:noWrap/>
+            <w:vAlign w:val="bottom"/>
+          </w:tcPr>
+          <w:p>
+            <w:pPr>
+              <w:widowControl/>
+              <w:spacing w:line="240" w:lineRule="auto"/>
+              <w:rPr>
+                <w:rFonts w:ascii="Arial" w:hAnsi="Arial" w:cs="Arial"/>
+                <w:lang w:val="pt-BR" w:eastAsia="ja-JP"/>
+              </w:rPr>
+            </w:pPr>
+          </w:p>
+        </w:tc>
+        <w:tc>
+          <w:tcPr>
+            <w:tcW w:w="990" w:type="dxa"/>
+            <w:shd w:val="clear" w:color="auto" w:fill="auto"/>
+            <w:noWrap/>
+            <w:vAlign w:val="bottom"/>
+          </w:tcPr>
+          <w:p>
+            <w:pPr>
+              <w:widowControl/>
+              <w:spacing w:line="240" w:lineRule="auto"/>
+              <w:rPr>
+                <w:rFonts w:ascii="Arial" w:hAnsi="Arial" w:cs="Arial"/>
+                <w:lang w:val="pt-BR" w:eastAsia="ja-JP"/>
+              </w:rPr>
+            </w:pPr>
+            <w:proofErr w:type="gramStart"/>
+            <w:r>
+              <w:rPr>
+                <w:rFonts w:ascii="Arial" w:hAnsi="Arial" w:cs="Arial"/>
+                <w:lang w:val="pt-BR" w:eastAsia="ja-JP"/>
+              </w:rPr>
+              <w:t>2</w:t>
+            </w:r>
+            <w:proofErr w:type="gramEnd"/>
+          </w:p>
+        </w:tc>
+        <w:tc>
+          <w:tcPr>
+            <w:tcW w:w="1080" w:type="dxa"/>
+            <w:shd w:val="clear" w:color="auto" w:fill="auto"/>
+            <w:noWrap/>
+            <w:vAlign w:val="bottom"/>
+          </w:tcPr>
+          <w:p>
+            <w:pPr>
+              <w:widowControl/>
+              <w:spacing w:line="240" w:lineRule="auto"/>
+              <w:rPr>
+                <w:rFonts w:ascii="Arial" w:hAnsi="Arial" w:cs="Arial"/>
+                <w:lang w:val="pt-BR" w:eastAsia="ja-JP"/>
+              </w:rPr>
+            </w:pPr>
+            <w:r>
+              <w:rPr>
+                <w:rFonts w:ascii="Arial" w:hAnsi="Arial" w:cs="Arial"/>
+                <w:lang w:val="pt-BR" w:eastAsia="ja-JP"/>
+              </w:rPr>
+              <w:t>Pedro</w:t>
+            </w:r>
+          </w:p>
+        </w:tc>
+        <w:tc>
+          <w:tcPr>
+            <w:tcW w:w="900" w:type="dxa"/>
+            <w:shd w:val="clear" w:color="auto" w:fill="auto"/>
+            <w:noWrap/>
+            <w:vAlign w:val="bottom"/>
+          </w:tcPr>
+          <w:p>
+            <w:pPr>
+              <w:widowControl/>
+              <w:spacing w:line="240" w:lineRule="auto"/>
+              <w:rPr>
+                <w:rFonts w:ascii="Arial" w:hAnsi="Arial" w:cs="Arial"/>
+                <w:lang w:val="pt-BR" w:eastAsia="ja-JP"/>
+              </w:rPr>
+            </w:pPr>
+            <w:r>
+              <w:rPr>
+                <w:rFonts w:ascii="Arial" w:hAnsi="Arial" w:cs="Arial"/>
+                <w:lang w:val="pt-BR" w:eastAsia="ja-JP"/>
+              </w:rPr>
+              <w:t>0h</w:t>
+            </w:r>
+          </w:p>
+        </w:tc>
+        <w:tc>
+          <w:tcPr>
+            <w:tcW w:w="1080" w:type="dxa"/>
+            <w:shd w:val="clear" w:color="auto" w:fill="auto"/>
+            <w:noWrap/>
+            <w:vAlign w:val="bottom"/>
+          </w:tcPr>
+          <w:p>
+            <w:pPr>
+              <w:widowControl/>
+              <w:spacing w:line="240" w:lineRule="auto"/>
+              <w:rPr>
+                <w:rFonts w:ascii="Arial" w:hAnsi="Arial" w:cs="Arial"/>
+                <w:lang w:val="pt-BR" w:eastAsia="ja-JP"/>
+              </w:rPr>
+            </w:pPr>
+            <w:r>
+              <w:rPr>
+                <w:rFonts w:ascii="Arial" w:hAnsi="Arial" w:cs="Arial"/>
+                <w:lang w:val="pt-BR" w:eastAsia="ja-JP"/>
+              </w:rPr>
+              <w:t>5h</w:t>
+            </w:r>
           </w:p>
         </w:tc>
       </w:tr>
@@ -1798,6 +2960,9 @@
           <w:ilvl w:val="0"/>
           <w:numId w:val="36"/>
         </w:numPr>
+        <w:rPr>
+          <w:lang w:val="pt-BR"/>
+        </w:rPr>
         <w:sectPr>
           <w:headerReference w:type="default" r:id="rId8"/>
           <w:footerReference w:type="default" r:id="rId9"/>
@@ -1810,215 +2975,13 @@
     <w:p>
       <w:pPr>
         <w:pStyle w:val="Ttulo1"/>
-        <w:rPr>
-          <w:b w:val="0"/>
-        </w:rPr>
       </w:pPr>
       <w:r>
         <w:lastRenderedPageBreak/>
-        <w:t>4.  Issues</w:t>
-      </w:r>
-    </w:p>
-    <w:p>
-      <w:pPr>
-        <w:pStyle w:val="InfoBlue"/>
-        <w:rPr>
-          <w:vanish w:val="0"/>
-        </w:rPr>
-      </w:pPr>
-      <w:r>
-        <w:rPr>
-          <w:vanish w:val="0"/>
-        </w:rPr>
-        <w:t xml:space="preserve"> </w:t>
+        <w:t>4</w:t>
       </w:r>
       <w:r>
-        <w:rPr>
-          <w:vanish w:val="0"/>
-        </w:rPr>
-        <w:t>[List any issues to be solved during the iteration. Update status when new issues are reported during the daily meetings]</w:t>
-      </w:r>
-    </w:p>
-    <w:p/>
-    <w:tbl>
-      <w:tblPr>
-        <w:tblStyle w:val="Tabelacomgrade"/>
-        <w:tblW w:w="0" w:type="auto"/>
-        <w:tblLook w:val="01E0" w:firstRow="1" w:lastRow="1" w:firstColumn="1" w:lastColumn="1" w:noHBand="0" w:noVBand="0"/>
-      </w:tblPr>
-      <w:tblGrid>
-        <w:gridCol w:w="3192"/>
-        <w:gridCol w:w="1452"/>
-        <w:gridCol w:w="4932"/>
-      </w:tblGrid>
-      <w:tr>
-        <w:tc>
-          <w:tcPr>
-            <w:tcW w:w="3192" w:type="dxa"/>
-            <w:tcBorders>
-              <w:top w:val="single" w:sz="4" w:space="0" w:color="auto"/>
-              <w:left w:val="single" w:sz="4" w:space="0" w:color="auto"/>
-              <w:bottom w:val="single" w:sz="4" w:space="0" w:color="auto"/>
-              <w:right w:val="single" w:sz="4" w:space="0" w:color="auto"/>
-            </w:tcBorders>
-            <w:shd w:val="clear" w:color="auto" w:fill="C0C0C0"/>
-          </w:tcPr>
-          <w:p>
-            <w:pPr>
-              <w:widowControl/>
-              <w:spacing w:before="60" w:line="240" w:lineRule="auto"/>
-              <w:rPr>
-                <w:rFonts w:ascii="Arial" w:hAnsi="Arial" w:cs="Arial"/>
-                <w:b/>
-                <w:sz w:val="18"/>
-                <w:szCs w:val="18"/>
-                <w:lang w:eastAsia="ja-JP"/>
-              </w:rPr>
-            </w:pPr>
-            <w:r>
-              <w:rPr>
-                <w:rFonts w:ascii="Arial" w:hAnsi="Arial" w:cs="Arial"/>
-                <w:b/>
-                <w:sz w:val="18"/>
-                <w:szCs w:val="18"/>
-                <w:lang w:eastAsia="ja-JP"/>
-              </w:rPr>
-              <w:t>Issue</w:t>
-            </w:r>
-          </w:p>
-        </w:tc>
-        <w:tc>
-          <w:tcPr>
-            <w:tcW w:w="1452" w:type="dxa"/>
-            <w:tcBorders>
-              <w:top w:val="single" w:sz="4" w:space="0" w:color="auto"/>
-              <w:left w:val="single" w:sz="4" w:space="0" w:color="auto"/>
-              <w:bottom w:val="single" w:sz="4" w:space="0" w:color="auto"/>
-              <w:right w:val="single" w:sz="4" w:space="0" w:color="auto"/>
-            </w:tcBorders>
-            <w:shd w:val="clear" w:color="auto" w:fill="C0C0C0"/>
-          </w:tcPr>
-          <w:p>
-            <w:pPr>
-              <w:widowControl/>
-              <w:spacing w:before="60" w:line="240" w:lineRule="auto"/>
-              <w:rPr>
-                <w:rFonts w:ascii="Arial" w:hAnsi="Arial" w:cs="Arial"/>
-                <w:b/>
-                <w:sz w:val="18"/>
-                <w:szCs w:val="18"/>
-                <w:lang w:eastAsia="ja-JP"/>
-              </w:rPr>
-            </w:pPr>
-            <w:r>
-              <w:rPr>
-                <w:rFonts w:ascii="Arial" w:hAnsi="Arial" w:cs="Arial"/>
-                <w:b/>
-                <w:sz w:val="18"/>
-                <w:szCs w:val="18"/>
-                <w:lang w:eastAsia="ja-JP"/>
-              </w:rPr>
-              <w:t>Status</w:t>
-            </w:r>
-          </w:p>
-        </w:tc>
-        <w:tc>
-          <w:tcPr>
-            <w:tcW w:w="4932" w:type="dxa"/>
-            <w:tcBorders>
-              <w:top w:val="single" w:sz="4" w:space="0" w:color="auto"/>
-              <w:left w:val="single" w:sz="4" w:space="0" w:color="auto"/>
-              <w:bottom w:val="single" w:sz="4" w:space="0" w:color="auto"/>
-              <w:right w:val="single" w:sz="4" w:space="0" w:color="auto"/>
-            </w:tcBorders>
-            <w:shd w:val="clear" w:color="auto" w:fill="C0C0C0"/>
-          </w:tcPr>
-          <w:p>
-            <w:pPr>
-              <w:widowControl/>
-              <w:spacing w:before="60" w:line="240" w:lineRule="auto"/>
-              <w:rPr>
-                <w:rFonts w:ascii="Arial" w:hAnsi="Arial" w:cs="Arial"/>
-                <w:b/>
-                <w:sz w:val="18"/>
-                <w:szCs w:val="18"/>
-                <w:lang w:eastAsia="ja-JP"/>
-              </w:rPr>
-            </w:pPr>
-            <w:r>
-              <w:rPr>
-                <w:rFonts w:ascii="Arial" w:hAnsi="Arial" w:cs="Arial"/>
-                <w:b/>
-                <w:sz w:val="18"/>
-                <w:szCs w:val="18"/>
-                <w:lang w:eastAsia="ja-JP"/>
-              </w:rPr>
-              <w:t>Notes</w:t>
-            </w:r>
-          </w:p>
-        </w:tc>
-      </w:tr>
-      <w:tr>
-        <w:tc>
-          <w:tcPr>
-            <w:tcW w:w="3192" w:type="dxa"/>
-            <w:tcBorders>
-              <w:top w:val="single" w:sz="4" w:space="0" w:color="auto"/>
-              <w:left w:val="single" w:sz="4" w:space="0" w:color="auto"/>
-              <w:bottom w:val="single" w:sz="4" w:space="0" w:color="auto"/>
-              <w:right w:val="single" w:sz="4" w:space="0" w:color="auto"/>
-            </w:tcBorders>
-          </w:tcPr>
-          <w:p>
-            <w:pPr>
-              <w:pStyle w:val="Corpodetexto"/>
-              <w:ind w:left="0"/>
-            </w:pPr>
-          </w:p>
-        </w:tc>
-        <w:tc>
-          <w:tcPr>
-            <w:tcW w:w="1452" w:type="dxa"/>
-            <w:tcBorders>
-              <w:top w:val="single" w:sz="4" w:space="0" w:color="auto"/>
-              <w:left w:val="single" w:sz="4" w:space="0" w:color="auto"/>
-              <w:bottom w:val="single" w:sz="4" w:space="0" w:color="auto"/>
-              <w:right w:val="single" w:sz="4" w:space="0" w:color="auto"/>
-            </w:tcBorders>
-          </w:tcPr>
-          <w:p>
-            <w:pPr>
-              <w:pStyle w:val="Corpodetexto"/>
-              <w:ind w:left="0"/>
-            </w:pPr>
-          </w:p>
-        </w:tc>
-        <w:tc>
-          <w:tcPr>
-            <w:tcW w:w="4932" w:type="dxa"/>
-            <w:tcBorders>
-              <w:top w:val="single" w:sz="4" w:space="0" w:color="auto"/>
-              <w:left w:val="single" w:sz="4" w:space="0" w:color="auto"/>
-              <w:bottom w:val="single" w:sz="4" w:space="0" w:color="auto"/>
-              <w:right w:val="single" w:sz="4" w:space="0" w:color="auto"/>
-            </w:tcBorders>
-          </w:tcPr>
-          <w:p>
-            <w:pPr>
-              <w:pStyle w:val="Corpodetexto"/>
-              <w:ind w:left="0"/>
-            </w:pPr>
-          </w:p>
-        </w:tc>
-      </w:tr>
-    </w:tbl>
-    <w:p/>
-    <w:p>
-      <w:pPr>
-        <w:pStyle w:val="Ttulo1"/>
-      </w:pPr>
-      <w:r>
-        <w:t xml:space="preserve">5.  </w:t>
+        <w:t xml:space="preserve">.  </w:t>
       </w:r>
       <w:r>
         <w:t>Evaluation criteria</w:t>
@@ -2026,633 +2989,21 @@
     </w:p>
     <w:p>
       <w:pPr>
-        <w:pStyle w:val="InfoBlue"/>
+        <w:pStyle w:val="Ttulo2"/>
         <w:rPr>
-          <w:vanish w:val="0"/>
+          <w:b w:val="0"/>
+          <w:lang w:val="pt-BR"/>
         </w:rPr>
       </w:pPr>
-      <w:proofErr w:type="gramStart"/>
       <w:r>
         <w:rPr>
-          <w:vanish w:val="0"/>
+          <w:b w:val="0"/>
+          <w:lang w:val="pt-BR"/>
         </w:rPr>
-        <w:t xml:space="preserve">[A brief description of how to evaluate </w:t>
+        <w:t>Sucesso em todos os testes de requisitos</w:t>
       </w:r>
-      <w:r>
-        <w:rPr>
-          <w:vanish w:val="0"/>
-        </w:rPr>
-        <w:t xml:space="preserve">whether </w:t>
-      </w:r>
-      <w:r>
-        <w:rPr>
-          <w:vanish w:val="0"/>
-        </w:rPr>
-        <w:t>the high-level objectives were met</w:t>
-      </w:r>
-      <w:r>
-        <w:rPr>
-          <w:vanish w:val="0"/>
-        </w:rPr>
-        <w:t>.</w:t>
-      </w:r>
-      <w:proofErr w:type="gramEnd"/>
-      <w:r>
-        <w:rPr>
-          <w:vanish w:val="0"/>
-        </w:rPr>
-        <w:t xml:space="preserve"> Examples follow.</w:t>
-      </w:r>
-      <w:r>
-        <w:rPr>
-          <w:vanish w:val="0"/>
-        </w:rPr>
-        <w:t>]</w:t>
-      </w:r>
-    </w:p>
-    <w:p>
-      <w:pPr>
-        <w:pStyle w:val="Ttulo2"/>
-      </w:pPr>
-      <w:r>
-        <w:t xml:space="preserve">97% of </w:t>
-      </w:r>
-      <w:r>
-        <w:t xml:space="preserve">system-level </w:t>
-      </w:r>
-      <w:r>
-        <w:t>test cases passed.</w:t>
-      </w:r>
-    </w:p>
-    <w:p>
-      <w:pPr>
-        <w:pStyle w:val="Ttulo2"/>
-      </w:pPr>
-      <w:r>
-        <w:t xml:space="preserve">Walkthrough of iteration build with </w:t>
-      </w:r>
-      <w:r>
-        <w:t>D</w:t>
-      </w:r>
-      <w:r>
-        <w:t>epartment</w:t>
-      </w:r>
-      <w:r>
-        <w:t>s</w:t>
-      </w:r>
-      <w:r>
-        <w:t xml:space="preserve"> X and Y receive</w:t>
-      </w:r>
-      <w:r>
-        <w:t>d</w:t>
-      </w:r>
-      <w:r>
-        <w:t xml:space="preserve"> favorable response.</w:t>
-      </w:r>
-    </w:p>
-    <w:p>
-      <w:pPr>
-        <w:pStyle w:val="Ttulo2"/>
-      </w:pPr>
-      <w:proofErr w:type="gramStart"/>
-      <w:r>
-        <w:t>Favorable response to technical demo.</w:t>
-      </w:r>
-      <w:proofErr w:type="gramEnd"/>
-    </w:p>
-    <w:p>
-      <w:pPr>
-        <w:pStyle w:val="Ttulo1"/>
-      </w:pPr>
-      <w:r>
-        <w:t>6</w:t>
-      </w:r>
-      <w:r>
-        <w:t>.  Assessment</w:t>
-      </w:r>
-    </w:p>
-    <w:p>
-      <w:pPr>
-        <w:pStyle w:val="InfoBlue"/>
-        <w:rPr>
-          <w:vanish w:val="0"/>
-        </w:rPr>
-      </w:pPr>
-      <w:r>
-        <w:rPr>
-          <w:vanish w:val="0"/>
-        </w:rPr>
-        <w:t>[</w:t>
-      </w:r>
-      <w:r>
-        <w:rPr>
-          <w:vanish w:val="0"/>
-        </w:rPr>
-        <w:t>Use t</w:t>
-      </w:r>
-      <w:r>
-        <w:rPr>
-          <w:vanish w:val="0"/>
-        </w:rPr>
-        <w:t>his section for capturing and communicating</w:t>
-      </w:r>
-      <w:r>
-        <w:rPr>
-          <w:vanish w:val="0"/>
-        </w:rPr>
-        <w:t xml:space="preserve"> results and actions from assessments</w:t>
-      </w:r>
-      <w:r>
-        <w:rPr>
-          <w:vanish w:val="0"/>
-        </w:rPr>
-        <w:t>, which are</w:t>
-      </w:r>
-      <w:r>
-        <w:rPr>
-          <w:vanish w:val="0"/>
-        </w:rPr>
-        <w:t xml:space="preserve"> typically done at the end </w:t>
-      </w:r>
-      <w:proofErr w:type="gramStart"/>
-      <w:r>
-        <w:rPr>
-          <w:vanish w:val="0"/>
-        </w:rPr>
-        <w:t>of each iteration</w:t>
-      </w:r>
-      <w:proofErr w:type="gramEnd"/>
-      <w:r>
-        <w:rPr>
-          <w:vanish w:val="0"/>
-        </w:rPr>
-        <w:t>.</w:t>
-      </w:r>
-      <w:r>
-        <w:rPr>
-          <w:vanish w:val="0"/>
-        </w:rPr>
-        <w:t xml:space="preserve"> </w:t>
-      </w:r>
-      <w:r>
-        <w:rPr>
-          <w:vanish w:val="0"/>
-        </w:rPr>
-        <w:t xml:space="preserve">If you don’t </w:t>
-      </w:r>
-      <w:r>
-        <w:rPr>
-          <w:vanish w:val="0"/>
-        </w:rPr>
-        <w:t xml:space="preserve">do this, </w:t>
-      </w:r>
-      <w:r>
-        <w:rPr>
-          <w:vanish w:val="0"/>
-        </w:rPr>
-        <w:t>the team may not be able to improve the way they develop software.]</w:t>
-      </w:r>
-    </w:p>
-    <w:tbl>
-      <w:tblPr>
-        <w:tblW w:w="5543" w:type="dxa"/>
-        <w:tblInd w:w="720" w:type="dxa"/>
-        <w:tblBorders>
-          <w:top w:val="single" w:sz="4" w:space="0" w:color="auto"/>
-          <w:left w:val="single" w:sz="4" w:space="0" w:color="auto"/>
-          <w:bottom w:val="single" w:sz="4" w:space="0" w:color="auto"/>
-          <w:right w:val="single" w:sz="4" w:space="0" w:color="auto"/>
-          <w:insideH w:val="single" w:sz="4" w:space="0" w:color="auto"/>
-          <w:insideV w:val="single" w:sz="4" w:space="0" w:color="auto"/>
-        </w:tblBorders>
-        <w:tblLook w:val="0000" w:firstRow="0" w:lastRow="0" w:firstColumn="0" w:lastColumn="0" w:noHBand="0" w:noVBand="0"/>
-      </w:tblPr>
-      <w:tblGrid>
-        <w:gridCol w:w="1778"/>
-        <w:gridCol w:w="3765"/>
-      </w:tblGrid>
-      <w:tr>
-        <w:tc>
-          <w:tcPr>
-            <w:tcW w:w="1778" w:type="dxa"/>
-          </w:tcPr>
-          <w:p>
-            <w:pPr>
-              <w:spacing w:before="40" w:after="40"/>
-              <w:rPr>
-                <w:bCs/>
-              </w:rPr>
-            </w:pPr>
-            <w:r>
-              <w:rPr>
-                <w:bCs/>
-              </w:rPr>
-              <w:t>Assessment target</w:t>
-            </w:r>
-          </w:p>
-        </w:tc>
-        <w:tc>
-          <w:tcPr>
-            <w:tcW w:w="3765" w:type="dxa"/>
-          </w:tcPr>
-          <w:p>
-            <w:pPr>
-              <w:spacing w:before="40" w:after="40"/>
-              <w:rPr>
-                <w:bCs/>
-                <w:iCs/>
-              </w:rPr>
-            </w:pPr>
-            <w:r>
-              <w:rPr>
-                <w:iCs/>
-                <w:color w:val="0000FF"/>
-              </w:rPr>
-              <w:t>[</w:t>
-            </w:r>
-            <w:r>
-              <w:rPr>
-                <w:iCs/>
-                <w:color w:val="0000FF"/>
-              </w:rPr>
-              <w:t>This c</w:t>
-            </w:r>
-            <w:r>
-              <w:rPr>
-                <w:rFonts w:ascii="Times" w:hAnsi="Times"/>
-                <w:iCs/>
-                <w:color w:val="0000FF"/>
-              </w:rPr>
-              <w:t>ould be the entire iteration or</w:t>
-            </w:r>
-            <w:r>
-              <w:rPr>
-                <w:rFonts w:ascii="Times" w:hAnsi="Times"/>
-                <w:iCs/>
-                <w:color w:val="0000FF"/>
-              </w:rPr>
-              <w:t xml:space="preserve"> just</w:t>
-            </w:r>
-            <w:r>
-              <w:rPr>
-                <w:rFonts w:ascii="Times" w:hAnsi="Times"/>
-                <w:iCs/>
-                <w:color w:val="0000FF"/>
-              </w:rPr>
-              <w:t xml:space="preserve"> a specific component</w:t>
-            </w:r>
-            <w:r>
-              <w:rPr>
-                <w:rFonts w:ascii="Times" w:hAnsi="Times"/>
-                <w:iCs/>
-                <w:color w:val="0000FF"/>
-              </w:rPr>
-              <w:t>]</w:t>
-            </w:r>
-          </w:p>
-        </w:tc>
-      </w:tr>
-      <w:tr>
-        <w:tc>
-          <w:tcPr>
-            <w:tcW w:w="1778" w:type="dxa"/>
-          </w:tcPr>
-          <w:p>
-            <w:pPr>
-              <w:spacing w:before="40" w:after="40"/>
-            </w:pPr>
-            <w:r>
-              <w:t>Assessment date</w:t>
-            </w:r>
-          </w:p>
-        </w:tc>
-        <w:tc>
-          <w:tcPr>
-            <w:tcW w:w="3765" w:type="dxa"/>
-          </w:tcPr>
-          <w:p>
-            <w:pPr>
-              <w:spacing w:before="40" w:after="40"/>
-              <w:rPr>
-                <w:iCs/>
-              </w:rPr>
-            </w:pPr>
-          </w:p>
-        </w:tc>
-      </w:tr>
-      <w:tr>
-        <w:tc>
-          <w:tcPr>
-            <w:tcW w:w="1778" w:type="dxa"/>
-          </w:tcPr>
-          <w:p>
-            <w:pPr>
-              <w:spacing w:before="40" w:after="40"/>
-            </w:pPr>
-            <w:r>
-              <w:t>Participants</w:t>
-            </w:r>
-          </w:p>
-        </w:tc>
-        <w:tc>
-          <w:tcPr>
-            <w:tcW w:w="3765" w:type="dxa"/>
-          </w:tcPr>
-          <w:p>
-            <w:pPr>
-              <w:spacing w:before="40" w:after="40"/>
-              <w:rPr>
-                <w:iCs/>
-              </w:rPr>
-            </w:pPr>
-          </w:p>
-        </w:tc>
-      </w:tr>
-      <w:tr>
-        <w:tc>
-          <w:tcPr>
-            <w:tcW w:w="1778" w:type="dxa"/>
-          </w:tcPr>
-          <w:p>
-            <w:pPr>
-              <w:spacing w:before="40" w:after="40"/>
-            </w:pPr>
-            <w:r>
-              <w:t>Project status</w:t>
-            </w:r>
-          </w:p>
-        </w:tc>
-        <w:tc>
-          <w:tcPr>
-            <w:tcW w:w="3765" w:type="dxa"/>
-          </w:tcPr>
-          <w:p>
-            <w:pPr>
-              <w:spacing w:before="40" w:after="40"/>
-              <w:rPr>
-                <w:iCs/>
-              </w:rPr>
-            </w:pPr>
-            <w:r>
-              <w:rPr>
-                <w:rFonts w:ascii="Times" w:hAnsi="Times"/>
-                <w:iCs/>
-                <w:color w:val="0000FF"/>
-              </w:rPr>
-              <w:t>[</w:t>
-            </w:r>
-            <w:r>
-              <w:rPr>
-                <w:rFonts w:ascii="Times" w:hAnsi="Times"/>
-                <w:iCs/>
-                <w:color w:val="0000FF"/>
-              </w:rPr>
-              <w:t xml:space="preserve">For example, </w:t>
-            </w:r>
-            <w:r>
-              <w:rPr>
-                <w:rFonts w:ascii="Times" w:hAnsi="Times"/>
-                <w:iCs/>
-                <w:color w:val="0000FF"/>
-              </w:rPr>
-              <w:t>express as Red, Yellow, or Green</w:t>
-            </w:r>
-            <w:r>
-              <w:rPr>
-                <w:rFonts w:ascii="Times" w:hAnsi="Times"/>
-                <w:iCs/>
-                <w:color w:val="0000FF"/>
-              </w:rPr>
-              <w:t>.</w:t>
-            </w:r>
-            <w:r>
-              <w:rPr>
-                <w:rFonts w:ascii="Times" w:hAnsi="Times"/>
-                <w:iCs/>
-                <w:color w:val="0000FF"/>
-              </w:rPr>
-              <w:t>]</w:t>
-            </w:r>
-          </w:p>
-        </w:tc>
-      </w:tr>
-    </w:tbl>
-    <w:p/>
-    <w:p>
-      <w:pPr>
-        <w:pStyle w:val="Ttulo2"/>
-        <w:numPr>
-          <w:ilvl w:val="0"/>
-          <w:numId w:val="30"/>
-        </w:numPr>
-      </w:pPr>
-      <w:r>
-        <w:t xml:space="preserve">Assessment against </w:t>
-      </w:r>
-      <w:r>
-        <w:t>o</w:t>
-      </w:r>
-      <w:r>
-        <w:t>bjectives</w:t>
-      </w:r>
-    </w:p>
-    <w:p>
-      <w:pPr>
-        <w:pStyle w:val="InfoBluelistitem"/>
-      </w:pPr>
-      <w:r>
-        <w:t xml:space="preserve">[Document whether you addressed the objectives as specified in the </w:t>
-      </w:r>
-      <w:r>
-        <w:t>I</w:t>
-      </w:r>
-      <w:r>
-        <w:t xml:space="preserve">teration </w:t>
-      </w:r>
-      <w:r>
-        <w:t>P</w:t>
-      </w:r>
-      <w:r>
-        <w:t>lan.]</w:t>
-      </w:r>
-    </w:p>
-    <w:p>
-      <w:pPr>
-        <w:pStyle w:val="Ttulo2"/>
-        <w:numPr>
-          <w:ilvl w:val="0"/>
-          <w:numId w:val="29"/>
-        </w:numPr>
-      </w:pPr>
-      <w:r>
-        <w:t>Work Items</w:t>
-      </w:r>
-      <w:r>
-        <w:t xml:space="preserve">: </w:t>
-      </w:r>
-      <w:r>
-        <w:t>Plan</w:t>
-      </w:r>
-      <w:r>
-        <w:t>ned</w:t>
-      </w:r>
-      <w:r>
-        <w:t xml:space="preserve"> </w:t>
-      </w:r>
-      <w:r>
-        <w:t>compared to a</w:t>
-      </w:r>
-      <w:r>
-        <w:t>ctual</w:t>
-      </w:r>
-      <w:r>
-        <w:t>ly completed</w:t>
-      </w:r>
-    </w:p>
-    <w:p>
-      <w:pPr>
-        <w:pStyle w:val="InfoBluelistitem"/>
-      </w:pPr>
-      <w:r>
-        <w:t xml:space="preserve">[Summarize whether all </w:t>
-      </w:r>
-      <w:r>
-        <w:t>Work Item</w:t>
-      </w:r>
-      <w:r>
-        <w:t xml:space="preserve">s planned to be addressed in the iteration were addressed, and which </w:t>
-      </w:r>
-      <w:r>
-        <w:t>Work Item</w:t>
-      </w:r>
-      <w:r>
-        <w:t>s were postponed or added.]</w:t>
-      </w:r>
-    </w:p>
-    <w:p>
-      <w:pPr>
-        <w:pStyle w:val="Ttulo2"/>
-        <w:numPr>
-          <w:ilvl w:val="0"/>
-          <w:numId w:val="0"/>
-        </w:numPr>
-        <w:ind w:left="720"/>
-      </w:pPr>
-      <w:r>
-        <w:t xml:space="preserve">Assessment against Evaluation Criteria Test </w:t>
-      </w:r>
-      <w:r>
-        <w:t>r</w:t>
-      </w:r>
-      <w:r>
-        <w:t>esults</w:t>
-      </w:r>
-    </w:p>
-    <w:p>
-      <w:pPr>
-        <w:pStyle w:val="InfoBluelistitem"/>
-      </w:pPr>
-      <w:r>
-        <w:t xml:space="preserve">[Document whether you met the evaluation criteria as specified in the </w:t>
-      </w:r>
-      <w:r>
-        <w:t>I</w:t>
-      </w:r>
-      <w:r>
-        <w:t xml:space="preserve">teration </w:t>
-      </w:r>
-      <w:r>
-        <w:t>P</w:t>
-      </w:r>
-      <w:r>
-        <w:t xml:space="preserve">lan. This could include information such as “Demo for </w:t>
-      </w:r>
-      <w:r>
-        <w:t>D</w:t>
-      </w:r>
-      <w:r>
-        <w:t>epartment X was well</w:t>
-      </w:r>
-      <w:r>
-        <w:t>-</w:t>
-      </w:r>
-      <w:r>
-        <w:t>received, with some concerns raised around usability</w:t>
-      </w:r>
-      <w:r>
-        <w:t>,</w:t>
-      </w:r>
-      <w:r>
-        <w:t>”</w:t>
-      </w:r>
-      <w:r>
-        <w:t xml:space="preserve"> or </w:t>
-      </w:r>
-      <w:r>
-        <w:t xml:space="preserve">“495 test cases were automated with a 98% pass rate. 9 test cases were deferred </w:t>
-      </w:r>
-      <w:r>
-        <w:t xml:space="preserve">because the </w:t>
-      </w:r>
-      <w:r>
-        <w:t xml:space="preserve">corresponding </w:t>
-      </w:r>
-      <w:r>
-        <w:t>Work Item</w:t>
-      </w:r>
-      <w:r>
-        <w:t xml:space="preserve">s </w:t>
-      </w:r>
-      <w:r>
-        <w:t xml:space="preserve">were </w:t>
-      </w:r>
-      <w:r>
-        <w:t>postponed.”]</w:t>
-      </w:r>
-    </w:p>
-    <w:p>
-      <w:pPr>
-        <w:pStyle w:val="Ttulo2"/>
-        <w:numPr>
-          <w:ilvl w:val="0"/>
-          <w:numId w:val="29"/>
-        </w:numPr>
-      </w:pPr>
-      <w:r>
-        <w:t xml:space="preserve">Other </w:t>
-      </w:r>
-      <w:r>
-        <w:t>c</w:t>
-      </w:r>
-      <w:r>
-        <w:t xml:space="preserve">oncerns and </w:t>
-      </w:r>
-      <w:r>
-        <w:t>d</w:t>
-      </w:r>
-      <w:r>
-        <w:t>eviations</w:t>
-      </w:r>
-    </w:p>
-    <w:p>
-      <w:pPr>
-        <w:pStyle w:val="InfoBluelistitem"/>
-      </w:pPr>
-      <w:r>
-        <w:t>[List other areas that have been evaluated, such as financials,</w:t>
-      </w:r>
-      <w:r>
-        <w:t xml:space="preserve"> or </w:t>
-      </w:r>
-      <w:r>
-        <w:t xml:space="preserve">schedule deviation, as well as </w:t>
-      </w:r>
-      <w:r>
-        <w:t>S</w:t>
-      </w:r>
-      <w:r>
-        <w:t>takeholder feedback not captured elsewhere.]</w:t>
-      </w:r>
+      <w:bookmarkStart w:id="1" w:name="_GoBack"/>
+      <w:bookmarkEnd w:id="1"/>
     </w:p>
     <w:sectPr>
       <w:pgSz w:w="12240" w:h="15840" w:code="1"/>
@@ -2740,20 +3091,21 @@
           <w:r>
             <w:sym w:font="Symbol" w:char="F0D3"/>
           </w:r>
+          <w:proofErr w:type="spellStart"/>
           <w:r>
-            <w:fldChar w:fldCharType="begin"/>
+            <w:t>Os</w:t>
           </w:r>
+          <w:proofErr w:type="spellEnd"/>
           <w:r>
-            <w:instrText xml:space="preserve"> DOCPROPERTY "Company"  \* MERGEFORMAT </w:instrText>
+            <w:t xml:space="preserve"> </w:t>
           </w:r>
+          <w:proofErr w:type="spellStart"/>
           <w:r>
-            <w:fldChar w:fldCharType="separate"/>
+            <w:t>Filmeiros</w:t>
           </w:r>
+          <w:proofErr w:type="spellEnd"/>
           <w:r>
-            <w:t>&lt;Company Name&gt;</w:t>
-          </w:r>
-          <w:r>
-            <w:fldChar w:fldCharType="end"/>
+            <w:t xml:space="preserve"> </w:t>
           </w:r>
           <w:r>
             <w:t xml:space="preserve">, </w:t>
@@ -2818,7 +3170,7 @@
               <w:rStyle w:val="Nmerodepgina"/>
               <w:noProof/>
             </w:rPr>
-            <w:t>1</w:t>
+            <w:t>2</w:t>
           </w:r>
           <w:r>
             <w:rPr>
@@ -2927,21 +3279,19 @@
               <w:tab w:val="clear" w:pos="8640"/>
             </w:tabs>
           </w:pPr>
+          <w:proofErr w:type="spellStart"/>
           <w:r>
-            <w:fldChar w:fldCharType="begin"/>
+            <w:t>Os</w:t>
           </w:r>
+          <w:proofErr w:type="spellEnd"/>
           <w:r>
-            <w:instrText xml:space="preserve"> SUBJECT  \* MERGEFORMAT </w:instrText>
+            <w:t xml:space="preserve"> </w:t>
           </w:r>
+          <w:proofErr w:type="spellStart"/>
           <w:r>
-            <w:fldChar w:fldCharType="separate"/>
+            <w:t>Filmeiros</w:t>
           </w:r>
-          <w:r>
-            <w:t>&lt;Project Name&gt;</w:t>
-          </w:r>
-          <w:r>
-            <w:fldChar w:fldCharType="end"/>
-          </w:r>
+          <w:proofErr w:type="spellEnd"/>
         </w:p>
       </w:tc>
       <w:tc>
@@ -2966,19 +3316,15 @@
         </w:tcPr>
         <w:p>
           <w:r>
-            <w:fldChar w:fldCharType="begin"/>
+            <w:t xml:space="preserve">Plano de </w:t>
           </w:r>
+          <w:proofErr w:type="spellStart"/>
           <w:r>
-            <w:instrText xml:space="preserve"> TITLE  \* MERGEFORMAT </w:instrText>
+            <w:t>iteração</w:t>
           </w:r>
+          <w:proofErr w:type="spellEnd"/>
           <w:r>
-            <w:fldChar w:fldCharType="separate"/>
-          </w:r>
-          <w:r>
-            <w:t>Iteration Plan</w:t>
-          </w:r>
-          <w:r>
-            <w:fldChar w:fldCharType="end"/>
+            <w:t xml:space="preserve"> 3</w:t>
           </w:r>
         </w:p>
       </w:tc>
@@ -2988,23 +3334,7 @@
         </w:tcPr>
         <w:p>
           <w:r>
-            <w:t xml:space="preserve">  Date:  &lt;</w:t>
-          </w:r>
-          <w:proofErr w:type="spellStart"/>
-          <w:r>
-            <w:t>dd</w:t>
-          </w:r>
-          <w:proofErr w:type="spellEnd"/>
-          <w:r>
-            <w:t>/mmm/</w:t>
-          </w:r>
-          <w:proofErr w:type="spellStart"/>
-          <w:r>
-            <w:t>yy</w:t>
-          </w:r>
-          <w:proofErr w:type="spellEnd"/>
-          <w:r>
-            <w:t>&gt;</w:t>
+            <w:t>Data: 04/02/2013</w:t>
           </w:r>
         </w:p>
       </w:tc>

</xml_diff>